<commit_message>
Added some models in
</commit_message>
<xml_diff>
--- a/30077548.docx
+++ b/30077548.docx
@@ -1940,6 +1940,167 @@
       </w:r>
       <w:bookmarkEnd w:id="8"/>
     </w:p>
+    <w:p>
+      <w:pPr>
+        <w:pStyle w:val="Heading2"/>
+      </w:pPr>
+      <w:r>
+        <w:t>Asset licenses</w:t>
+      </w:r>
+    </w:p>
+    <w:p>
+      <w:pPr>
+        <w:pStyle w:val="Heading3"/>
+      </w:pPr>
+      <w:r>
+        <w:t>Rubik’s Cube</w:t>
+      </w:r>
+    </w:p>
+    <w:p>
+      <w:r>
+        <w:drawing>
+          <wp:inline distT="0" distB="0" distL="0" distR="0" wp14:anchorId="07FF6639" wp14:editId="306A895A">
+            <wp:extent cx="2371725" cy="2573267"/>
+            <wp:effectExtent l="0" t="0" r="0" b="0"/>
+            <wp:docPr id="1161395114" name="Picture 1"/>
+            <wp:cNvGraphicFramePr>
+              <a:graphicFrameLocks xmlns:a="http://schemas.openxmlformats.org/drawingml/2006/main" noChangeAspect="1"/>
+            </wp:cNvGraphicFramePr>
+            <a:graphic xmlns:a="http://schemas.openxmlformats.org/drawingml/2006/main">
+              <a:graphicData uri="http://schemas.openxmlformats.org/drawingml/2006/picture">
+                <pic:pic xmlns:pic="http://schemas.openxmlformats.org/drawingml/2006/picture">
+                  <pic:nvPicPr>
+                    <pic:cNvPr id="1161395114" name=""/>
+                    <pic:cNvPicPr/>
+                  </pic:nvPicPr>
+                  <pic:blipFill>
+                    <a:blip r:embed="rId7"/>
+                    <a:stretch>
+                      <a:fillRect/>
+                    </a:stretch>
+                  </pic:blipFill>
+                  <pic:spPr>
+                    <a:xfrm>
+                      <a:off x="0" y="0"/>
+                      <a:ext cx="2375734" cy="2577616"/>
+                    </a:xfrm>
+                    <a:prstGeom prst="rect">
+                      <a:avLst/>
+                    </a:prstGeom>
+                  </pic:spPr>
+                </pic:pic>
+              </a:graphicData>
+            </a:graphic>
+          </wp:inline>
+        </w:drawing>
+      </w:r>
+    </w:p>
+    <w:p>
+      <w:hyperlink r:id="rId8" w:history="1">
+        <w:r>
+          <w:rPr>
+            <w:rStyle w:val="Hyperlink"/>
+          </w:rPr>
+          <w:t>https://www.turbosquid.com/3d-models/rubik-s-cube-1634612</w:t>
+        </w:r>
+      </w:hyperlink>
+      <w:r>
+        <w:t xml:space="preserve"> </w:t>
+      </w:r>
+    </w:p>
+    <w:p>
+      <w:r>
+        <w:t xml:space="preserve">License: </w:t>
+      </w:r>
+      <w:hyperlink r:id="rId9" w:history="1">
+        <w:r>
+          <w:rPr>
+            <w:rStyle w:val="Hyperlink"/>
+          </w:rPr>
+          <w:t>https://blog.turbosquid.com/turbosquid-3d-model-license/</w:t>
+        </w:r>
+      </w:hyperlink>
+      <w:r>
+        <w:t xml:space="preserve"> </w:t>
+      </w:r>
+    </w:p>
+    <w:p>
+      <w:pPr>
+        <w:pStyle w:val="Heading3"/>
+      </w:pPr>
+      <w:r>
+        <w:t>Sphere</w:t>
+      </w:r>
+    </w:p>
+    <w:p>
+      <w:r>
+        <w:drawing>
+          <wp:inline distT="0" distB="0" distL="0" distR="0" wp14:anchorId="798B0E2F" wp14:editId="4BB1C6E0">
+            <wp:extent cx="2352675" cy="2548165"/>
+            <wp:effectExtent l="0" t="0" r="0" b="5080"/>
+            <wp:docPr id="438991757" name="Picture 1"/>
+            <wp:cNvGraphicFramePr>
+              <a:graphicFrameLocks xmlns:a="http://schemas.openxmlformats.org/drawingml/2006/main" noChangeAspect="1"/>
+            </wp:cNvGraphicFramePr>
+            <a:graphic xmlns:a="http://schemas.openxmlformats.org/drawingml/2006/main">
+              <a:graphicData uri="http://schemas.openxmlformats.org/drawingml/2006/picture">
+                <pic:pic xmlns:pic="http://schemas.openxmlformats.org/drawingml/2006/picture">
+                  <pic:nvPicPr>
+                    <pic:cNvPr id="438991757" name=""/>
+                    <pic:cNvPicPr/>
+                  </pic:nvPicPr>
+                  <pic:blipFill>
+                    <a:blip r:embed="rId10"/>
+                    <a:stretch>
+                      <a:fillRect/>
+                    </a:stretch>
+                  </pic:blipFill>
+                  <pic:spPr>
+                    <a:xfrm>
+                      <a:off x="0" y="0"/>
+                      <a:ext cx="2364049" cy="2560485"/>
+                    </a:xfrm>
+                    <a:prstGeom prst="rect">
+                      <a:avLst/>
+                    </a:prstGeom>
+                  </pic:spPr>
+                </pic:pic>
+              </a:graphicData>
+            </a:graphic>
+          </wp:inline>
+        </w:drawing>
+      </w:r>
+    </w:p>
+    <w:p>
+      <w:hyperlink r:id="rId11" w:history="1">
+        <w:r>
+          <w:rPr>
+            <w:rStyle w:val="Hyperlink"/>
+          </w:rPr>
+          <w:t>https://www.turbosquid.com/3d-models/sphere-628577</w:t>
+        </w:r>
+      </w:hyperlink>
+      <w:r>
+        <w:t xml:space="preserve"> </w:t>
+      </w:r>
+    </w:p>
+    <w:p>
+      <w:r>
+        <w:t xml:space="preserve">License: </w:t>
+      </w:r>
+      <w:hyperlink r:id="rId12" w:history="1">
+        <w:r>
+          <w:rPr>
+            <w:rStyle w:val="Hyperlink"/>
+          </w:rPr>
+          <w:t>https://blog.turbosquid.com/turbosquid-3d-model-license/</w:t>
+        </w:r>
+      </w:hyperlink>
+      <w:r>
+        <w:t xml:space="preserve"> </w:t>
+      </w:r>
+    </w:p>
+    <w:p/>
     <w:p>
       <w:pPr>
         <w:pStyle w:val="ListParagraph"/>
@@ -2998,7 +3159,6 @@
     <w:next w:val="Normal"/>
     <w:link w:val="Heading2Char"/>
     <w:uiPriority w:val="9"/>
-    <w:semiHidden/>
     <w:unhideWhenUsed/>
     <w:qFormat/>
     <w:rsid w:val="004761AC"/>
@@ -3021,7 +3181,6 @@
     <w:next w:val="Normal"/>
     <w:link w:val="Heading3Char"/>
     <w:uiPriority w:val="9"/>
-    <w:semiHidden/>
     <w:unhideWhenUsed/>
     <w:qFormat/>
     <w:rsid w:val="004761AC"/>
@@ -3215,7 +3374,6 @@
     <w:basedOn w:val="DefaultParagraphFont"/>
     <w:link w:val="Heading2"/>
     <w:uiPriority w:val="9"/>
-    <w:semiHidden/>
     <w:rsid w:val="004761AC"/>
     <w:rPr>
       <w:rFonts w:asciiTheme="majorHAnsi" w:eastAsiaTheme="majorEastAsia" w:hAnsiTheme="majorHAnsi" w:cstheme="majorBidi"/>
@@ -3229,7 +3387,6 @@
     <w:basedOn w:val="DefaultParagraphFont"/>
     <w:link w:val="Heading3"/>
     <w:uiPriority w:val="9"/>
-    <w:semiHidden/>
     <w:rsid w:val="004761AC"/>
     <w:rPr>
       <w:rFonts w:eastAsiaTheme="majorEastAsia" w:cstheme="majorBidi"/>
@@ -3554,6 +3711,18 @@
       </w:tblBorders>
     </w:tblPr>
   </w:style>
+  <w:style w:type="character" w:styleId="UnresolvedMention">
+    <w:name w:val="Unresolved Mention"/>
+    <w:basedOn w:val="DefaultParagraphFont"/>
+    <w:uiPriority w:val="99"/>
+    <w:semiHidden/>
+    <w:unhideWhenUsed/>
+    <w:rsid w:val="007A4767"/>
+    <w:rPr>
+      <w:color w:val="605E5C"/>
+      <w:shd w:val="clear" w:color="auto" w:fill="E1DFDD"/>
+    </w:rPr>
+  </w:style>
 </w:styles>
 </file>
 

</xml_diff>

<commit_message>
More progress with other models and getting moon rendered
</commit_message>
<xml_diff>
--- a/30077548.docx
+++ b/30077548.docx
@@ -1959,10 +1959,10 @@
     <w:p>
       <w:r>
         <w:drawing>
-          <wp:inline distT="0" distB="0" distL="0" distR="0" wp14:anchorId="07FF6639" wp14:editId="306A895A">
-            <wp:extent cx="2371725" cy="2573267"/>
-            <wp:effectExtent l="0" t="0" r="0" b="0"/>
-            <wp:docPr id="1161395114" name="Picture 1"/>
+          <wp:inline distT="0" distB="0" distL="0" distR="0" wp14:anchorId="293A38FF" wp14:editId="39A9549F">
+            <wp:extent cx="5249008" cy="5382376"/>
+            <wp:effectExtent l="0" t="0" r="8890" b="8890"/>
+            <wp:docPr id="935343501" name="Picture 1"/>
             <wp:cNvGraphicFramePr>
               <a:graphicFrameLocks xmlns:a="http://schemas.openxmlformats.org/drawingml/2006/main" noChangeAspect="1"/>
             </wp:cNvGraphicFramePr>
@@ -1970,7 +1970,7 @@
               <a:graphicData uri="http://schemas.openxmlformats.org/drawingml/2006/picture">
                 <pic:pic xmlns:pic="http://schemas.openxmlformats.org/drawingml/2006/picture">
                   <pic:nvPicPr>
-                    <pic:cNvPr id="1161395114" name=""/>
+                    <pic:cNvPr id="935343501" name=""/>
                     <pic:cNvPicPr/>
                   </pic:nvPicPr>
                   <pic:blipFill>
@@ -1982,7 +1982,7 @@
                   <pic:spPr>
                     <a:xfrm>
                       <a:off x="0" y="0"/>
-                      <a:ext cx="2375734" cy="2577616"/>
+                      <a:ext cx="5249008" cy="5382376"/>
                     </a:xfrm>
                     <a:prstGeom prst="rect">
                       <a:avLst/>
@@ -2001,7 +2001,7 @@
           <w:rPr>
             <w:rStyle w:val="Hyperlink"/>
           </w:rPr>
-          <w:t>https://www.turbosquid.com/3d-models/rubik-s-cube-1634612</w:t>
+          <w:t>https://www.turbosquid.com/3d-models/rubik-cube-with-dbrand-robot-skin-1587120</w:t>
         </w:r>
       </w:hyperlink>
       <w:r>
@@ -2029,16 +2029,17 @@
         <w:pStyle w:val="Heading3"/>
       </w:pPr>
       <w:r>
-        <w:t>Sphere</w:t>
+        <w:lastRenderedPageBreak/>
+        <w:t>Moon</w:t>
       </w:r>
     </w:p>
     <w:p>
       <w:r>
         <w:drawing>
-          <wp:inline distT="0" distB="0" distL="0" distR="0" wp14:anchorId="798B0E2F" wp14:editId="4BB1C6E0">
-            <wp:extent cx="2352675" cy="2548165"/>
-            <wp:effectExtent l="0" t="0" r="0" b="5080"/>
-            <wp:docPr id="438991757" name="Picture 1"/>
+          <wp:inline distT="0" distB="0" distL="0" distR="0" wp14:anchorId="4549B934" wp14:editId="3852DB9B">
+            <wp:extent cx="3810532" cy="3943900"/>
+            <wp:effectExtent l="0" t="0" r="0" b="0"/>
+            <wp:docPr id="1297241531" name="Picture 1"/>
             <wp:cNvGraphicFramePr>
               <a:graphicFrameLocks xmlns:a="http://schemas.openxmlformats.org/drawingml/2006/main" noChangeAspect="1"/>
             </wp:cNvGraphicFramePr>
@@ -2046,7 +2047,7 @@
               <a:graphicData uri="http://schemas.openxmlformats.org/drawingml/2006/picture">
                 <pic:pic xmlns:pic="http://schemas.openxmlformats.org/drawingml/2006/picture">
                   <pic:nvPicPr>
-                    <pic:cNvPr id="438991757" name=""/>
+                    <pic:cNvPr id="1297241531" name=""/>
                     <pic:cNvPicPr/>
                   </pic:nvPicPr>
                   <pic:blipFill>
@@ -2058,7 +2059,7 @@
                   <pic:spPr>
                     <a:xfrm>
                       <a:off x="0" y="0"/>
-                      <a:ext cx="2364049" cy="2560485"/>
+                      <a:ext cx="3810532" cy="3943900"/>
                     </a:xfrm>
                     <a:prstGeom prst="rect">
                       <a:avLst/>
@@ -2077,7 +2078,7 @@
           <w:rPr>
             <w:rStyle w:val="Hyperlink"/>
           </w:rPr>
-          <w:t>https://www.turbosquid.com/3d-models/sphere-628577</w:t>
+          <w:t>https://www.turbosquid.com/3d-models/moon-3d-model/535681</w:t>
         </w:r>
       </w:hyperlink>
       <w:r>
@@ -2100,7 +2101,82 @@
         <w:t xml:space="preserve"> </w:t>
       </w:r>
     </w:p>
-    <w:p/>
+    <w:p>
+      <w:pPr>
+        <w:pStyle w:val="Heading3"/>
+      </w:pPr>
+      <w:r>
+        <w:t>Grass</w:t>
+      </w:r>
+    </w:p>
+    <w:p>
+      <w:r>
+        <w:drawing>
+          <wp:inline distT="0" distB="0" distL="0" distR="0" wp14:anchorId="44FD98E9" wp14:editId="1C2BB8A6">
+            <wp:extent cx="5731510" cy="3075940"/>
+            <wp:effectExtent l="0" t="0" r="2540" b="0"/>
+            <wp:docPr id="270362557" name="Picture 1"/>
+            <wp:cNvGraphicFramePr>
+              <a:graphicFrameLocks xmlns:a="http://schemas.openxmlformats.org/drawingml/2006/main" noChangeAspect="1"/>
+            </wp:cNvGraphicFramePr>
+            <a:graphic xmlns:a="http://schemas.openxmlformats.org/drawingml/2006/main">
+              <a:graphicData uri="http://schemas.openxmlformats.org/drawingml/2006/picture">
+                <pic:pic xmlns:pic="http://schemas.openxmlformats.org/drawingml/2006/picture">
+                  <pic:nvPicPr>
+                    <pic:cNvPr id="270362557" name=""/>
+                    <pic:cNvPicPr/>
+                  </pic:nvPicPr>
+                  <pic:blipFill>
+                    <a:blip r:embed="rId13"/>
+                    <a:stretch>
+                      <a:fillRect/>
+                    </a:stretch>
+                  </pic:blipFill>
+                  <pic:spPr>
+                    <a:xfrm>
+                      <a:off x="0" y="0"/>
+                      <a:ext cx="5731510" cy="3075940"/>
+                    </a:xfrm>
+                    <a:prstGeom prst="rect">
+                      <a:avLst/>
+                    </a:prstGeom>
+                  </pic:spPr>
+                </pic:pic>
+              </a:graphicData>
+            </a:graphic>
+          </wp:inline>
+        </w:drawing>
+      </w:r>
+    </w:p>
+    <w:p>
+      <w:hyperlink r:id="rId14" w:history="1">
+        <w:r>
+          <w:rPr>
+            <w:rStyle w:val="Hyperlink"/>
+          </w:rPr>
+          <w:t>https://www.turbosquid.com/3d-models/3d-grassland-duco-3d-1822648</w:t>
+        </w:r>
+      </w:hyperlink>
+      <w:r>
+        <w:t xml:space="preserve"> </w:t>
+      </w:r>
+    </w:p>
+    <w:p>
+      <w:r>
+        <w:t xml:space="preserve">License: </w:t>
+      </w:r>
+      <w:hyperlink r:id="rId15" w:history="1">
+        <w:r>
+          <w:rPr>
+            <w:rStyle w:val="Hyperlink"/>
+          </w:rPr>
+          <w:t>https://blog.turbosquid.com/turbosquid-3d-model-license/</w:t>
+        </w:r>
+      </w:hyperlink>
+      <w:r>
+        <w:t xml:space="preserve"> </w:t>
+      </w:r>
+    </w:p>
     <w:p>
       <w:pPr>
         <w:pStyle w:val="ListParagraph"/>
@@ -2110,6 +2186,7 @@
         </w:numPr>
       </w:pPr>
       <w:r>
+        <w:lastRenderedPageBreak/>
         <w:t>Edited shader code</w:t>
       </w:r>
       <w:r>

</xml_diff>

<commit_message>
Work on the report and comment removals from code
</commit_message>
<xml_diff>
--- a/30077548.docx
+++ b/30077548.docx
@@ -1315,6 +1315,125 @@
     </w:p>
     <w:p>
       <w:pPr>
+        <w:pStyle w:val="Heading2"/>
+      </w:pPr>
+      <w:r>
+        <w:t>Scene Description</w:t>
+      </w:r>
+    </w:p>
+    <w:p>
+      <w:r>
+        <w:t xml:space="preserve">The scene is of a simple 3D setup consisting of a textured ground </w:t>
+      </w:r>
+      <w:r>
+        <w:t xml:space="preserve">grass </w:t>
+      </w:r>
+      <w:r>
+        <w:t xml:space="preserve">plane, </w:t>
+      </w:r>
+      <w:r>
+        <w:t xml:space="preserve">a </w:t>
+      </w:r>
+      <w:r>
+        <w:t>sphere</w:t>
+      </w:r>
+      <w:r>
+        <w:t xml:space="preserve"> represented as a moon</w:t>
+      </w:r>
+      <w:r>
+        <w:t xml:space="preserve"> and a</w:t>
+      </w:r>
+      <w:r>
+        <w:t xml:space="preserve"> </w:t>
+      </w:r>
+      <w:r>
+        <w:t>Rubik’s</w:t>
+      </w:r>
+      <w:r>
+        <w:t xml:space="preserve"> cube</w:t>
+      </w:r>
+      <w:r>
+        <w:t>.</w:t>
+      </w:r>
+      <w:r>
+        <w:t xml:space="preserve"> The background colour of the scene is </w:t>
+      </w:r>
+      <w:r>
+        <w:t xml:space="preserve">a </w:t>
+      </w:r>
+      <w:r>
+        <w:t>flat</w:t>
+      </w:r>
+      <w:r>
+        <w:t xml:space="preserve"> blue colour</w:t>
+      </w:r>
+      <w:r>
+        <w:t xml:space="preserve"> to avoid any skylights or backgrounds affecting AA technique comparisons. The scene wasn’t overcomplicated so that the comparisons could be shown clearly between fewer contrasting examples from the models</w:t>
+      </w:r>
+      <w:r>
+        <w:t xml:space="preserve"> as overcomplication could dim the results shown from the different aliasing effects</w:t>
+      </w:r>
+      <w:r>
+        <w:t xml:space="preserve">. </w:t>
+      </w:r>
+    </w:p>
+    <w:p>
+      <w:pPr>
+        <w:pStyle w:val="Heading2"/>
+      </w:pPr>
+      <w:r>
+        <w:t xml:space="preserve">Rendering pipeline </w:t>
+      </w:r>
+    </w:p>
+    <w:p>
+      <w:r>
+        <w:t>The rendering pipelin</w:t>
+      </w:r>
+      <w:r>
+        <w:t>e</w:t>
+      </w:r>
+      <w:r>
+        <w:t xml:space="preserve"> </w:t>
+      </w:r>
+      <w:r>
+        <w:t xml:space="preserve">consists of the scene implementing </w:t>
+      </w:r>
+      <w:proofErr w:type="spellStart"/>
+      <w:r>
+        <w:t>OpenGl</w:t>
+      </w:r>
+      <w:proofErr w:type="spellEnd"/>
+      <w:r>
+        <w:t xml:space="preserve"> version 3.3 Core</w:t>
+      </w:r>
+      <w:r>
+        <w:t xml:space="preserve">. </w:t>
+      </w:r>
+      <w:r>
+        <w:t>GLFW for configuration, callback functions and window creation. GLAD is used to load all OpenGL function pointers</w:t>
+      </w:r>
+      <w:r>
+        <w:t xml:space="preserve">. The rendering settings of the scene have depth testing enabled which is important for the Rubik’s cube model as there are 27 smaller cubes within the model, </w:t>
+      </w:r>
+      <w:proofErr w:type="spellStart"/>
+      <w:r>
+        <w:t>glfw</w:t>
+      </w:r>
+      <w:proofErr w:type="spellEnd"/>
+      <w:r>
+        <w:t xml:space="preserve"> also enables swap intervals to match screen v-sync. The camera object provides the view of the scene within the window.</w:t>
+      </w:r>
+    </w:p>
+    <w:p>
+      <w:pPr>
+        <w:pStyle w:val="Heading2"/>
+      </w:pPr>
+      <w:r>
+        <w:t>Shaders</w:t>
+      </w:r>
+    </w:p>
+    <w:p>
+      <w:pPr>
         <w:pStyle w:val="ListParagraph"/>
         <w:numPr>
           <w:ilvl w:val="0"/>
@@ -1322,8 +1441,18 @@
         </w:numPr>
       </w:pPr>
       <w:r>
-        <w:t>Description of scene</w:t>
-      </w:r>
+        <w:t xml:space="preserve">Texture usage </w:t>
+      </w:r>
+    </w:p>
+    <w:p>
+      <w:pPr>
+        <w:pStyle w:val="Heading1"/>
+      </w:pPr>
+      <w:bookmarkStart w:id="3" w:name="_Toc219232135"/>
+      <w:r>
+        <w:t>Base scene without Anti-Aliasing</w:t>
+      </w:r>
+      <w:bookmarkEnd w:id="3"/>
     </w:p>
     <w:p>
       <w:pPr>
@@ -1334,7 +1463,7 @@
         </w:numPr>
       </w:pPr>
       <w:r>
-        <w:t>Objects used</w:t>
+        <w:t>Visual notes</w:t>
       </w:r>
     </w:p>
     <w:p>
@@ -1346,10 +1475,7 @@
         </w:numPr>
       </w:pPr>
       <w:r>
-        <w:t xml:space="preserve">Lighting model </w:t>
-      </w:r>
-      <w:r>
-        <w:t>used</w:t>
+        <w:t>Screenshots</w:t>
       </w:r>
     </w:p>
     <w:p>
@@ -1361,8 +1487,19 @@
         </w:numPr>
       </w:pPr>
       <w:r>
-        <w:t xml:space="preserve">Texture usage </w:t>
-      </w:r>
+        <w:t>Performance</w:t>
+      </w:r>
+    </w:p>
+    <w:p>
+      <w:pPr>
+        <w:pStyle w:val="Heading1"/>
+      </w:pPr>
+      <w:bookmarkStart w:id="4" w:name="_Toc219232136"/>
+      <w:r>
+        <w:lastRenderedPageBreak/>
+        <w:t>Multi-Sample Anti-Aliasing (MSAA)</w:t>
+      </w:r>
+      <w:bookmarkEnd w:id="4"/>
     </w:p>
     <w:p>
       <w:pPr>
@@ -1373,18 +1510,8 @@
         </w:numPr>
       </w:pPr>
       <w:r>
-        <w:t>Rendering pipeline overview</w:t>
-      </w:r>
-    </w:p>
-    <w:p>
-      <w:pPr>
-        <w:pStyle w:val="Heading1"/>
-      </w:pPr>
-      <w:bookmarkStart w:id="3" w:name="_Toc219232135"/>
-      <w:r>
-        <w:t>Base scene without Anti-Aliasing</w:t>
-      </w:r>
-      <w:bookmarkEnd w:id="3"/>
+        <w:t>How MSAA works briefly</w:t>
+      </w:r>
     </w:p>
     <w:p>
       <w:pPr>
@@ -1395,7 +1522,7 @@
         </w:numPr>
       </w:pPr>
       <w:r>
-        <w:t>Visual notes</w:t>
+        <w:t>How it was enabled in OpenGL</w:t>
       </w:r>
     </w:p>
     <w:p>
@@ -1407,7 +1534,7 @@
         </w:numPr>
       </w:pPr>
       <w:r>
-        <w:t>Screenshots</w:t>
+        <w:t>Sample counts (2x, 4x, 8x)</w:t>
       </w:r>
     </w:p>
     <w:p>
@@ -1419,18 +1546,8 @@
         </w:numPr>
       </w:pPr>
       <w:r>
-        <w:t>Performance</w:t>
-      </w:r>
-    </w:p>
-    <w:p>
-      <w:pPr>
-        <w:pStyle w:val="Heading1"/>
-      </w:pPr>
-      <w:bookmarkStart w:id="4" w:name="_Toc219232136"/>
-      <w:r>
-        <w:t>Multi-Sample Anti-Aliasing (MSAA)</w:t>
-      </w:r>
-      <w:bookmarkEnd w:id="4"/>
+        <w:t>Screenshots</w:t>
+      </w:r>
     </w:p>
     <w:p>
       <w:pPr>
@@ -1441,7 +1558,7 @@
         </w:numPr>
       </w:pPr>
       <w:r>
-        <w:t>How MSAA works briefly</w:t>
+        <w:t>Performance</w:t>
       </w:r>
     </w:p>
     <w:p>
@@ -1453,7 +1570,7 @@
         </w:numPr>
       </w:pPr>
       <w:r>
-        <w:t>How it was enabled in OpenGL</w:t>
+        <w:t>Edge smoothing</w:t>
       </w:r>
     </w:p>
     <w:p>
@@ -1465,7 +1582,7 @@
         </w:numPr>
       </w:pPr>
       <w:r>
-        <w:t>Sample counts (2x, 4x, 8x)</w:t>
+        <w:t>Where MSAA helps and where it doesn’t</w:t>
       </w:r>
     </w:p>
     <w:p>
@@ -1477,8 +1594,21 @@
         </w:numPr>
       </w:pPr>
       <w:r>
-        <w:t>Screenshots</w:t>
-      </w:r>
+        <w:t xml:space="preserve">Cost </w:t>
+      </w:r>
+      <w:r>
+        <w:t>compared to base scene</w:t>
+      </w:r>
+    </w:p>
+    <w:p>
+      <w:pPr>
+        <w:pStyle w:val="Heading1"/>
+      </w:pPr>
+      <w:bookmarkStart w:id="5" w:name="_Toc219232137"/>
+      <w:r>
+        <w:t>Super-Sample Anti-Aliasing (SSAA)</w:t>
+      </w:r>
+      <w:bookmarkEnd w:id="5"/>
     </w:p>
     <w:p>
       <w:pPr>
@@ -1489,7 +1619,7 @@
         </w:numPr>
       </w:pPr>
       <w:r>
-        <w:t>Performance</w:t>
+        <w:t>Off-screen framebuffer (FBO)</w:t>
       </w:r>
     </w:p>
     <w:p>
@@ -1501,7 +1631,7 @@
         </w:numPr>
       </w:pPr>
       <w:r>
-        <w:t>Edge smoothing</w:t>
+        <w:t>High resolution render target</w:t>
       </w:r>
     </w:p>
     <w:p>
@@ -1513,7 +1643,7 @@
         </w:numPr>
       </w:pPr>
       <w:r>
-        <w:t>Where MSAA helps and where it doesn’t</w:t>
+        <w:t>Two pass rendering approach</w:t>
       </w:r>
     </w:p>
     <w:p>
@@ -1525,21 +1655,8 @@
         </w:numPr>
       </w:pPr>
       <w:r>
-        <w:t xml:space="preserve">Cost </w:t>
-      </w:r>
-      <w:r>
-        <w:t>compared to base scene</w:t>
-      </w:r>
-    </w:p>
-    <w:p>
-      <w:pPr>
-        <w:pStyle w:val="Heading1"/>
-      </w:pPr>
-      <w:bookmarkStart w:id="5" w:name="_Toc219232137"/>
-      <w:r>
-        <w:t>Super-Sample Anti-Aliasing (SSAA)</w:t>
-      </w:r>
-      <w:bookmarkEnd w:id="5"/>
+        <w:t>Screen-aligned quad</w:t>
+      </w:r>
     </w:p>
     <w:p>
       <w:pPr>
@@ -1550,8 +1667,157 @@
         </w:numPr>
       </w:pPr>
       <w:r>
-        <w:t>Off-screen framebuffer (FBO)</w:t>
-      </w:r>
+        <w:t xml:space="preserve">Resolve shader and </w:t>
+      </w:r>
+      <w:r>
+        <w:t>averaging</w:t>
+      </w:r>
+    </w:p>
+    <w:p>
+      <w:pPr>
+        <w:ind w:left="360"/>
+      </w:pPr>
+    </w:p>
+    <w:p>
+      <w:pPr>
+        <w:ind w:left="360"/>
+        <w:rPr>
+          <w:b/>
+          <w:bCs/>
+        </w:rPr>
+      </w:pPr>
+      <w:r>
+        <w:rPr>
+          <w:b/>
+          <w:bCs/>
+        </w:rPr>
+        <w:t>5.2 Sampling Patterns and Resolutions</w:t>
+      </w:r>
+    </w:p>
+    <w:p>
+      <w:pPr>
+        <w:ind w:left="360"/>
+      </w:pPr>
+      <w:r>
+        <w:t>Include:</w:t>
+      </w:r>
+    </w:p>
+    <w:p>
+      <w:pPr>
+        <w:numPr>
+          <w:ilvl w:val="0"/>
+          <w:numId w:val="2"/>
+        </w:numPr>
+      </w:pPr>
+      <w:r>
+        <w:t>2× vs 4× resolution</w:t>
+      </w:r>
+    </w:p>
+    <w:p>
+      <w:pPr>
+        <w:numPr>
+          <w:ilvl w:val="0"/>
+          <w:numId w:val="2"/>
+        </w:numPr>
+      </w:pPr>
+      <w:r>
+        <w:t>Sampling patterns (grid, box, etc.)</w:t>
+      </w:r>
+    </w:p>
+    <w:p>
+      <w:pPr>
+        <w:numPr>
+          <w:ilvl w:val="0"/>
+          <w:numId w:val="2"/>
+        </w:numPr>
+      </w:pPr>
+      <w:r>
+        <w:t>Number of samples per pixel</w:t>
+      </w:r>
+    </w:p>
+    <w:p>
+      <w:pPr>
+        <w:ind w:left="360"/>
+      </w:pPr>
+    </w:p>
+    <w:p>
+      <w:pPr>
+        <w:ind w:left="360"/>
+        <w:rPr>
+          <w:b/>
+          <w:bCs/>
+        </w:rPr>
+      </w:pPr>
+      <w:r>
+        <w:rPr>
+          <w:b/>
+          <w:bCs/>
+        </w:rPr>
+        <w:t>5.3 Results</w:t>
+      </w:r>
+    </w:p>
+    <w:p>
+      <w:pPr>
+        <w:ind w:left="360"/>
+      </w:pPr>
+      <w:r>
+        <w:t>Include:</w:t>
+      </w:r>
+    </w:p>
+    <w:p>
+      <w:pPr>
+        <w:numPr>
+          <w:ilvl w:val="0"/>
+          <w:numId w:val="3"/>
+        </w:numPr>
+      </w:pPr>
+      <w:r>
+        <w:t>Visual improvements</w:t>
+      </w:r>
+    </w:p>
+    <w:p>
+      <w:pPr>
+        <w:numPr>
+          <w:ilvl w:val="0"/>
+          <w:numId w:val="3"/>
+        </w:numPr>
+      </w:pPr>
+      <w:r>
+        <w:t>Screenshots</w:t>
+      </w:r>
+    </w:p>
+    <w:p>
+      <w:pPr>
+        <w:numPr>
+          <w:ilvl w:val="0"/>
+          <w:numId w:val="3"/>
+        </w:numPr>
+      </w:pPr>
+      <w:r>
+        <w:t>Performance cost</w:t>
+      </w:r>
+    </w:p>
+    <w:p>
+      <w:pPr>
+        <w:numPr>
+          <w:ilvl w:val="0"/>
+          <w:numId w:val="3"/>
+        </w:numPr>
+      </w:pPr>
+      <w:r>
+        <w:t>Comparison to MSAA</w:t>
+      </w:r>
+    </w:p>
+    <w:p/>
+    <w:p>
+      <w:pPr>
+        <w:pStyle w:val="Heading1"/>
+      </w:pPr>
+      <w:bookmarkStart w:id="6" w:name="_Toc219232138"/>
+      <w:r>
+        <w:t>Comparison and evaluation</w:t>
+      </w:r>
+      <w:bookmarkEnd w:id="6"/>
     </w:p>
     <w:p>
       <w:pPr>
@@ -1562,8 +1828,7 @@
         </w:numPr>
       </w:pPr>
       <w:r>
-        <w:lastRenderedPageBreak/>
-        <w:t>High resolution render target</w:t>
+        <w:t>Direct comparison table or discussion:</w:t>
       </w:r>
     </w:p>
     <w:p>
@@ -1575,7 +1840,7 @@
         </w:numPr>
       </w:pPr>
       <w:r>
-        <w:t>Two pass rendering approach</w:t>
+        <w:t>No AA vs MSAA vs SSAA</w:t>
       </w:r>
     </w:p>
     <w:p>
@@ -1587,7 +1852,7 @@
         </w:numPr>
       </w:pPr>
       <w:r>
-        <w:t>Screen-aligned quad</w:t>
+        <w:t>Visual quality vs performance trade-offs</w:t>
       </w:r>
     </w:p>
     <w:p>
@@ -1599,212 +1864,16 @@
         </w:numPr>
       </w:pPr>
       <w:r>
-        <w:t xml:space="preserve">Resolve shader and </w:t>
-      </w:r>
-      <w:r>
-        <w:t>averaging</w:t>
-      </w:r>
-    </w:p>
-    <w:p>
-      <w:pPr>
-        <w:ind w:left="360"/>
-      </w:pPr>
-    </w:p>
-    <w:p>
-      <w:pPr>
-        <w:ind w:left="360"/>
-        <w:rPr>
-          <w:b/>
-          <w:bCs/>
-        </w:rPr>
-      </w:pPr>
-      <w:r>
-        <w:rPr>
-          <w:b/>
-          <w:bCs/>
-        </w:rPr>
-        <w:t>5.2 Sampling Patterns and Resolutions</w:t>
-      </w:r>
-    </w:p>
-    <w:p>
-      <w:pPr>
-        <w:ind w:left="360"/>
-      </w:pPr>
-      <w:r>
-        <w:t>Include:</w:t>
-      </w:r>
-    </w:p>
-    <w:p>
-      <w:pPr>
-        <w:numPr>
-          <w:ilvl w:val="0"/>
-          <w:numId w:val="2"/>
-        </w:numPr>
-      </w:pPr>
-      <w:r>
-        <w:t>2× vs 4× resolution</w:t>
-      </w:r>
-    </w:p>
-    <w:p>
-      <w:pPr>
-        <w:numPr>
-          <w:ilvl w:val="0"/>
-          <w:numId w:val="2"/>
-        </w:numPr>
-      </w:pPr>
-      <w:r>
-        <w:t>Sampling patterns (grid, box, etc.)</w:t>
-      </w:r>
-    </w:p>
-    <w:p>
-      <w:pPr>
-        <w:numPr>
-          <w:ilvl w:val="0"/>
-          <w:numId w:val="2"/>
-        </w:numPr>
-      </w:pPr>
-      <w:r>
-        <w:t>Number of samples per pixel</w:t>
-      </w:r>
-    </w:p>
-    <w:p>
-      <w:pPr>
-        <w:ind w:left="360"/>
-      </w:pPr>
-    </w:p>
-    <w:p>
-      <w:pPr>
-        <w:ind w:left="360"/>
-        <w:rPr>
-          <w:b/>
-          <w:bCs/>
-        </w:rPr>
-      </w:pPr>
-      <w:r>
-        <w:rPr>
-          <w:b/>
-          <w:bCs/>
-        </w:rPr>
-        <w:t>5.3 Results</w:t>
-      </w:r>
-    </w:p>
-    <w:p>
-      <w:pPr>
-        <w:ind w:left="360"/>
-      </w:pPr>
-      <w:r>
-        <w:t>Include:</w:t>
-      </w:r>
-    </w:p>
-    <w:p>
-      <w:pPr>
-        <w:numPr>
-          <w:ilvl w:val="0"/>
-          <w:numId w:val="3"/>
-        </w:numPr>
-      </w:pPr>
-      <w:r>
-        <w:t>Visual improvements</w:t>
-      </w:r>
-    </w:p>
-    <w:p>
-      <w:pPr>
-        <w:numPr>
-          <w:ilvl w:val="0"/>
-          <w:numId w:val="3"/>
-        </w:numPr>
-      </w:pPr>
-      <w:r>
-        <w:t>Screenshots</w:t>
-      </w:r>
-    </w:p>
-    <w:p>
-      <w:pPr>
-        <w:numPr>
-          <w:ilvl w:val="0"/>
-          <w:numId w:val="3"/>
-        </w:numPr>
-      </w:pPr>
-      <w:r>
-        <w:t>Performance cost</w:t>
-      </w:r>
-    </w:p>
-    <w:p>
-      <w:pPr>
-        <w:numPr>
-          <w:ilvl w:val="0"/>
-          <w:numId w:val="3"/>
-        </w:numPr>
-      </w:pPr>
-      <w:r>
-        <w:t>Comparison to MSAA</w:t>
-      </w:r>
-    </w:p>
-    <w:p/>
+        <w:t>Why modern engines prefer MSAA (or TAA, FXAA — optional mention)</w:t>
+      </w:r>
+    </w:p>
     <w:p>
       <w:pPr>
         <w:pStyle w:val="Heading1"/>
       </w:pPr>
-      <w:bookmarkStart w:id="6" w:name="_Toc219232138"/>
-      <w:r>
-        <w:t>Comparison and evaluation</w:t>
-      </w:r>
-      <w:bookmarkEnd w:id="6"/>
-    </w:p>
-    <w:p>
-      <w:pPr>
-        <w:pStyle w:val="ListParagraph"/>
-        <w:numPr>
-          <w:ilvl w:val="0"/>
-          <w:numId w:val="1"/>
-        </w:numPr>
-      </w:pPr>
-      <w:r>
-        <w:t>Direct comparison table or discussion:</w:t>
-      </w:r>
-    </w:p>
-    <w:p>
-      <w:pPr>
-        <w:pStyle w:val="ListParagraph"/>
-        <w:numPr>
-          <w:ilvl w:val="0"/>
-          <w:numId w:val="1"/>
-        </w:numPr>
-      </w:pPr>
-      <w:r>
-        <w:t>No AA vs MSAA vs SSAA</w:t>
-      </w:r>
-    </w:p>
-    <w:p>
-      <w:pPr>
-        <w:pStyle w:val="ListParagraph"/>
-        <w:numPr>
-          <w:ilvl w:val="0"/>
-          <w:numId w:val="1"/>
-        </w:numPr>
-      </w:pPr>
-      <w:r>
-        <w:t>Visual quality vs performance trade-offs</w:t>
-      </w:r>
-    </w:p>
-    <w:p>
-      <w:pPr>
-        <w:pStyle w:val="ListParagraph"/>
-        <w:numPr>
-          <w:ilvl w:val="0"/>
-          <w:numId w:val="1"/>
-        </w:numPr>
-      </w:pPr>
-      <w:r>
-        <w:t>Why modern engines prefer MSAA (or TAA, FXAA — optional mention)</w:t>
-      </w:r>
-    </w:p>
-    <w:p>
-      <w:pPr>
-        <w:pStyle w:val="Heading1"/>
-      </w:pPr>
       <w:bookmarkStart w:id="7" w:name="_Toc219232139"/>
       <w:r>
+        <w:lastRenderedPageBreak/>
         <w:t>Conclusion</w:t>
       </w:r>
       <w:bookmarkEnd w:id="7"/>
@@ -1935,7 +2004,6 @@
       </w:pPr>
       <w:bookmarkStart w:id="8" w:name="_Toc219232140"/>
       <w:r>
-        <w:lastRenderedPageBreak/>
         <w:t>Appendix</w:t>
       </w:r>
       <w:bookmarkEnd w:id="8"/>
@@ -1958,10 +2026,13 @@
     </w:p>
     <w:p>
       <w:r>
+        <w:rPr>
+          <w:noProof/>
+        </w:rPr>
         <w:drawing>
-          <wp:inline distT="0" distB="0" distL="0" distR="0" wp14:anchorId="293A38FF" wp14:editId="39A9549F">
-            <wp:extent cx="5249008" cy="5382376"/>
-            <wp:effectExtent l="0" t="0" r="8890" b="8890"/>
+          <wp:inline distT="0" distB="0" distL="0" distR="0" wp14:anchorId="293A38FF" wp14:editId="4444833A">
+            <wp:extent cx="2077927" cy="2130725"/>
+            <wp:effectExtent l="0" t="0" r="0" b="3175"/>
             <wp:docPr id="935343501" name="Picture 1"/>
             <wp:cNvGraphicFramePr>
               <a:graphicFrameLocks xmlns:a="http://schemas.openxmlformats.org/drawingml/2006/main" noChangeAspect="1"/>
@@ -1982,7 +2053,7 @@
                   <pic:spPr>
                     <a:xfrm>
                       <a:off x="0" y="0"/>
-                      <a:ext cx="5249008" cy="5382376"/>
+                      <a:ext cx="2085083" cy="2138063"/>
                     </a:xfrm>
                     <a:prstGeom prst="rect">
                       <a:avLst/>
@@ -2029,16 +2100,18 @@
         <w:pStyle w:val="Heading3"/>
       </w:pPr>
       <w:r>
-        <w:lastRenderedPageBreak/>
         <w:t>Moon</w:t>
       </w:r>
     </w:p>
     <w:p>
       <w:r>
+        <w:rPr>
+          <w:noProof/>
+        </w:rPr>
         <w:drawing>
-          <wp:inline distT="0" distB="0" distL="0" distR="0" wp14:anchorId="4549B934" wp14:editId="3852DB9B">
-            <wp:extent cx="3810532" cy="3943900"/>
-            <wp:effectExtent l="0" t="0" r="0" b="0"/>
+          <wp:inline distT="0" distB="0" distL="0" distR="0" wp14:anchorId="4549B934" wp14:editId="56AA713E">
+            <wp:extent cx="1783627" cy="1846053"/>
+            <wp:effectExtent l="0" t="0" r="7620" b="1905"/>
             <wp:docPr id="1297241531" name="Picture 1"/>
             <wp:cNvGraphicFramePr>
               <a:graphicFrameLocks xmlns:a="http://schemas.openxmlformats.org/drawingml/2006/main" noChangeAspect="1"/>
@@ -2059,7 +2132,7 @@
                   <pic:spPr>
                     <a:xfrm>
                       <a:off x="0" y="0"/>
-                      <a:ext cx="3810532" cy="3943900"/>
+                      <a:ext cx="1786067" cy="1848578"/>
                     </a:xfrm>
                     <a:prstGeom prst="rect">
                       <a:avLst/>
@@ -2106,15 +2179,19 @@
         <w:pStyle w:val="Heading3"/>
       </w:pPr>
       <w:r>
+        <w:lastRenderedPageBreak/>
         <w:t>Grass</w:t>
       </w:r>
     </w:p>
     <w:p>
       <w:r>
+        <w:rPr>
+          <w:noProof/>
+        </w:rPr>
         <w:drawing>
-          <wp:inline distT="0" distB="0" distL="0" distR="0" wp14:anchorId="44FD98E9" wp14:editId="1C2BB8A6">
-            <wp:extent cx="5731510" cy="3075940"/>
-            <wp:effectExtent l="0" t="0" r="2540" b="0"/>
+          <wp:inline distT="0" distB="0" distL="0" distR="0" wp14:anchorId="44FD98E9" wp14:editId="11AE647D">
+            <wp:extent cx="2796860" cy="1500996"/>
+            <wp:effectExtent l="0" t="0" r="3810" b="4445"/>
             <wp:docPr id="270362557" name="Picture 1"/>
             <wp:cNvGraphicFramePr>
               <a:graphicFrameLocks xmlns:a="http://schemas.openxmlformats.org/drawingml/2006/main" noChangeAspect="1"/>
@@ -2135,7 +2212,7 @@
                   <pic:spPr>
                     <a:xfrm>
                       <a:off x="0" y="0"/>
-                      <a:ext cx="5731510" cy="3075940"/>
+                      <a:ext cx="2806114" cy="1505963"/>
                     </a:xfrm>
                     <a:prstGeom prst="rect">
                       <a:avLst/>
@@ -2186,7 +2263,6 @@
         </w:numPr>
       </w:pPr>
       <w:r>
-        <w:lastRenderedPageBreak/>
         <w:t>Edited shader code</w:t>
       </w:r>
       <w:r>

</xml_diff>

<commit_message>
Scene setup and rendering pipeline section complete
</commit_message>
<xml_diff>
--- a/30077548.docx
+++ b/30077548.docx
@@ -2181,70 +2181,193 @@
       <w:bookmarkEnd w:id="5"/>
     </w:p>
     <w:p>
-      <w:pPr>
-        <w:rPr>
-          <w:highlight w:val="yellow"/>
-        </w:rPr>
-      </w:pPr>
-      <w:r>
-        <w:t>The shaders used within this scene were a Phong and basic shader</w:t>
-      </w:r>
-      <w:r>
-        <w:t xml:space="preserve"> that use vertex and fragment shaders. The basic shader is used on the Rubik’s cube and grass plane models to render the textured objects where detailed surface shading isn’t necessary.</w:t>
+      <w:r>
+        <w:t>The shaders used within this scene were a basic shader</w:t>
+      </w:r>
+      <w:r>
+        <w:t xml:space="preserve"> and a </w:t>
+      </w:r>
+      <w:r>
+        <w:t xml:space="preserve">Phong </w:t>
+      </w:r>
+      <w:r>
+        <w:t>lighting shader</w:t>
+      </w:r>
+      <w:r>
+        <w:t>,</w:t>
       </w:r>
       <w:r>
         <w:t xml:space="preserve"> </w:t>
       </w:r>
       <w:r>
-        <w:rPr>
-          <w:highlight w:val="yellow"/>
-        </w:rPr>
-        <w:t xml:space="preserve">In contrast, the moon model needs to be rendered using the Phong shader for per-fragment lighting calculations where smooth shading across the indentations of the moon </w:t>
-      </w:r>
-      <w:r>
-        <w:rPr>
-          <w:highlight w:val="yellow"/>
-        </w:rPr>
+        <w:t xml:space="preserve">each </w:t>
+      </w:r>
+      <w:r>
+        <w:t xml:space="preserve">implemented as </w:t>
+      </w:r>
+      <w:r>
+        <w:t xml:space="preserve">vertex and fragment shaders. The basic shader is used on the Rubik’s cube and grass plane models to render the textured objects where detailed surface </w:t>
+      </w:r>
+      <w:r>
+        <w:t>lighting</w:t>
+      </w:r>
+      <w:r>
+        <w:t xml:space="preserve"> </w:t>
+      </w:r>
+      <w:r>
+        <w:t>is not</w:t>
+      </w:r>
+      <w:r>
+        <w:t xml:space="preserve"> necessary.</w:t>
+      </w:r>
+      <w:r>
+        <w:t xml:space="preserve"> </w:t>
+      </w:r>
+      <w:r>
+        <w:t xml:space="preserve">In contrast, the moon model </w:t>
+      </w:r>
+      <w:r>
         <w:t>is</w:t>
       </w:r>
       <w:r>
-        <w:rPr>
-          <w:highlight w:val="yellow"/>
-        </w:rPr>
-        <w:t xml:space="preserve"> needed.</w:t>
-      </w:r>
-    </w:p>
-    <w:p>
-      <w:r>
-        <w:rPr>
-          <w:highlight w:val="yellow"/>
-        </w:rPr>
-        <w:t>Different shaders are used within the scene depending on the requirements of each object. A basic lighting shader is used for flat and hard-edged geometry, while a Phong shader is used for the sphere to provide smoother per-fragment lighting across curved surfaces. This approach maintains visual clarity while keeping the focus of the project on anti-aliasing techniques.</w:t>
-      </w:r>
-    </w:p>
-    <w:p>
-      <w:pPr>
-        <w:pStyle w:val="ListParagraph"/>
-        <w:numPr>
-          <w:ilvl w:val="0"/>
-          <w:numId w:val="5"/>
-        </w:numPr>
-      </w:pPr>
-      <w:r>
-        <w:t>What shaders are used?</w:t>
-      </w:r>
-    </w:p>
-    <w:p>
-      <w:pPr>
-        <w:pStyle w:val="ListParagraph"/>
-        <w:numPr>
-          <w:ilvl w:val="0"/>
-          <w:numId w:val="5"/>
-        </w:numPr>
-      </w:pPr>
-      <w:r>
-        <w:t xml:space="preserve"> What do they do (at a high level)?</w:t>
-      </w:r>
+        <w:t xml:space="preserve"> rendered using </w:t>
+      </w:r>
+      <w:r>
+        <w:t>a</w:t>
+      </w:r>
+      <w:r>
+        <w:t xml:space="preserve"> Phong shader for per-fragment lighting</w:t>
+      </w:r>
+      <w:r>
+        <w:t>.</w:t>
+      </w:r>
+      <w:r>
+        <w:t xml:space="preserve"> </w:t>
+      </w:r>
+      <w:r>
+        <w:t xml:space="preserve">This allows </w:t>
+      </w:r>
+      <w:r>
+        <w:t xml:space="preserve">smooth shading across the </w:t>
+      </w:r>
+      <w:r>
+        <w:t xml:space="preserve">surface of </w:t>
+      </w:r>
+      <w:r>
+        <w:t xml:space="preserve">the </w:t>
+      </w:r>
+      <w:r>
+        <w:t>sphere</w:t>
+      </w:r>
+      <w:r>
+        <w:t xml:space="preserve"> which</w:t>
+      </w:r>
+      <w:r>
+        <w:t xml:space="preserve"> </w:t>
+      </w:r>
+      <w:r>
+        <w:t>produc</w:t>
+      </w:r>
+      <w:r>
+        <w:t>es</w:t>
+      </w:r>
+      <w:r>
+        <w:t xml:space="preserve"> more realistic results</w:t>
+      </w:r>
+      <w:r>
+        <w:t>.</w:t>
+      </w:r>
+      <w:r>
+        <w:t xml:space="preserve"> These shaders were chosen to show a clear contrast between simple and complex shading methods while ensuring the scene remained appropriate for comparing AA techniques.</w:t>
+      </w:r>
+    </w:p>
+    <w:p>
+      <w:pPr>
+        <w:pStyle w:val="Heading2"/>
+      </w:pPr>
+      <w:bookmarkStart w:id="6" w:name="_Toc219412935"/>
+      <w:r>
+        <w:t>Texture usage</w:t>
+      </w:r>
+      <w:bookmarkEnd w:id="6"/>
+    </w:p>
+    <w:p>
+      <w:r>
+        <w:t xml:space="preserve">The models within the scene </w:t>
+      </w:r>
+      <w:r>
+        <w:t>were</w:t>
+      </w:r>
+      <w:r>
+        <w:t xml:space="preserve"> texture map</w:t>
+      </w:r>
+      <w:r>
+        <w:t xml:space="preserve">ped using </w:t>
+      </w:r>
+      <w:r>
+        <w:t>PNG</w:t>
+      </w:r>
+      <w:r>
+        <w:t xml:space="preserve"> image files</w:t>
+      </w:r>
+      <w:r>
+        <w:t xml:space="preserve"> loaded at run time</w:t>
+      </w:r>
+      <w:r>
+        <w:t xml:space="preserve"> and </w:t>
+      </w:r>
+      <w:r>
+        <w:t>sampled in</w:t>
+      </w:r>
+      <w:r>
+        <w:t xml:space="preserve"> the fragment shader. Material files were not used</w:t>
+      </w:r>
+      <w:r>
+        <w:t>,</w:t>
+      </w:r>
+      <w:r>
+        <w:t xml:space="preserve"> as</w:t>
+      </w:r>
+      <w:r>
+        <w:t xml:space="preserve"> implementing</w:t>
+      </w:r>
+      <w:r>
+        <w:t xml:space="preserve"> image texture</w:t>
+      </w:r>
+      <w:r>
+        <w:t xml:space="preserve">s </w:t>
+      </w:r>
+      <w:r>
+        <w:t xml:space="preserve">allowed the </w:t>
+      </w:r>
+      <w:r>
+        <w:t xml:space="preserve">scene </w:t>
+      </w:r>
+      <w:r>
+        <w:t xml:space="preserve">setup to be more controlled and simpler so focus could be on the comparison of different </w:t>
+      </w:r>
+      <w:r>
+        <w:t>anti-</w:t>
+      </w:r>
+      <w:r>
+        <w:t>aliasing techniques.</w:t>
+      </w:r>
+    </w:p>
+    <w:p>
+      <w:r>
+        <w:br w:type="page"/>
+      </w:r>
+    </w:p>
+    <w:p>
+      <w:pPr>
+        <w:pStyle w:val="Heading1"/>
+      </w:pPr>
+      <w:bookmarkStart w:id="7" w:name="_Toc219412936"/>
+      <w:r>
+        <w:lastRenderedPageBreak/>
+        <w:t>Base scene without Anti-Aliasing</w:t>
+      </w:r>
+      <w:bookmarkEnd w:id="7"/>
     </w:p>
     <w:p>
       <w:pPr>
@@ -2255,18 +2378,8 @@
         </w:numPr>
       </w:pPr>
       <w:r>
-        <w:t xml:space="preserve"> Why were they chosen?</w:t>
-      </w:r>
-    </w:p>
-    <w:p>
-      <w:pPr>
-        <w:pStyle w:val="Heading2"/>
-      </w:pPr>
-      <w:bookmarkStart w:id="6" w:name="_Toc219412935"/>
-      <w:r>
-        <w:t>Texture usage</w:t>
-      </w:r>
-      <w:bookmarkEnd w:id="6"/>
+        <w:t>Visual notes</w:t>
+      </w:r>
     </w:p>
     <w:p>
       <w:pPr>
@@ -2277,18 +2390,8 @@
         </w:numPr>
       </w:pPr>
       <w:r>
-        <w:t xml:space="preserve">Texture usage </w:t>
-      </w:r>
-    </w:p>
-    <w:p>
-      <w:pPr>
-        <w:pStyle w:val="Heading1"/>
-      </w:pPr>
-      <w:bookmarkStart w:id="7" w:name="_Toc219412936"/>
-      <w:r>
-        <w:t>Base scene without Anti-Aliasing</w:t>
-      </w:r>
-      <w:bookmarkEnd w:id="7"/>
+        <w:t>Screenshots</w:t>
+      </w:r>
     </w:p>
     <w:p>
       <w:pPr>
@@ -2299,8 +2402,18 @@
         </w:numPr>
       </w:pPr>
       <w:r>
-        <w:t>Visual notes</w:t>
-      </w:r>
+        <w:t>Performance</w:t>
+      </w:r>
+    </w:p>
+    <w:p>
+      <w:pPr>
+        <w:pStyle w:val="Heading1"/>
+      </w:pPr>
+      <w:bookmarkStart w:id="8" w:name="_Toc219412937"/>
+      <w:r>
+        <w:t>Multi-Sample Anti-Aliasing (MSAA)</w:t>
+      </w:r>
+      <w:bookmarkEnd w:id="8"/>
     </w:p>
     <w:p>
       <w:pPr>
@@ -2311,7 +2424,7 @@
         </w:numPr>
       </w:pPr>
       <w:r>
-        <w:t>Screenshots</w:t>
+        <w:t>How MSAA works briefly</w:t>
       </w:r>
     </w:p>
     <w:p>
@@ -2323,19 +2436,8 @@
         </w:numPr>
       </w:pPr>
       <w:r>
-        <w:t>Performance</w:t>
-      </w:r>
-    </w:p>
-    <w:p>
-      <w:pPr>
-        <w:pStyle w:val="Heading1"/>
-      </w:pPr>
-      <w:bookmarkStart w:id="8" w:name="_Toc219412937"/>
-      <w:r>
-        <w:lastRenderedPageBreak/>
-        <w:t>Multi-Sample Anti-Aliasing (MSAA)</w:t>
-      </w:r>
-      <w:bookmarkEnd w:id="8"/>
+        <w:t>How it was enabled in OpenGL</w:t>
+      </w:r>
     </w:p>
     <w:p>
       <w:pPr>
@@ -2346,7 +2448,7 @@
         </w:numPr>
       </w:pPr>
       <w:r>
-        <w:t>How MSAA works briefly</w:t>
+        <w:t>Sample counts (2x, 4x, 8x)</w:t>
       </w:r>
     </w:p>
     <w:p>
@@ -2358,7 +2460,7 @@
         </w:numPr>
       </w:pPr>
       <w:r>
-        <w:t>How it was enabled in OpenGL</w:t>
+        <w:t>Screenshots</w:t>
       </w:r>
     </w:p>
     <w:p>
@@ -2370,7 +2472,7 @@
         </w:numPr>
       </w:pPr>
       <w:r>
-        <w:t>Sample counts (2x, 4x, 8x)</w:t>
+        <w:t>Performance</w:t>
       </w:r>
     </w:p>
     <w:p>
@@ -2382,7 +2484,7 @@
         </w:numPr>
       </w:pPr>
       <w:r>
-        <w:t>Screenshots</w:t>
+        <w:t>Edge smoothing</w:t>
       </w:r>
     </w:p>
     <w:p>
@@ -2394,7 +2496,7 @@
         </w:numPr>
       </w:pPr>
       <w:r>
-        <w:t>Performance</w:t>
+        <w:t>Where MSAA helps and where it doesn’t</w:t>
       </w:r>
     </w:p>
     <w:p>
@@ -2406,8 +2508,21 @@
         </w:numPr>
       </w:pPr>
       <w:r>
-        <w:t>Edge smoothing</w:t>
-      </w:r>
+        <w:t xml:space="preserve">Cost </w:t>
+      </w:r>
+      <w:r>
+        <w:t>compared to base scene</w:t>
+      </w:r>
+    </w:p>
+    <w:p>
+      <w:pPr>
+        <w:pStyle w:val="Heading1"/>
+      </w:pPr>
+      <w:bookmarkStart w:id="9" w:name="_Toc219412938"/>
+      <w:r>
+        <w:t>Super-Sample Anti-Aliasing (SSAA)</w:t>
+      </w:r>
+      <w:bookmarkEnd w:id="9"/>
     </w:p>
     <w:p>
       <w:pPr>
@@ -2418,7 +2533,7 @@
         </w:numPr>
       </w:pPr>
       <w:r>
-        <w:t>Where MSAA helps and where it doesn’t</w:t>
+        <w:t>Off-screen framebuffer (FBO)</w:t>
       </w:r>
     </w:p>
     <w:p>
@@ -2430,21 +2545,8 @@
         </w:numPr>
       </w:pPr>
       <w:r>
-        <w:t xml:space="preserve">Cost </w:t>
-      </w:r>
-      <w:r>
-        <w:t>compared to base scene</w:t>
-      </w:r>
-    </w:p>
-    <w:p>
-      <w:pPr>
-        <w:pStyle w:val="Heading1"/>
-      </w:pPr>
-      <w:bookmarkStart w:id="9" w:name="_Toc219412938"/>
-      <w:r>
-        <w:t>Super-Sample Anti-Aliasing (SSAA)</w:t>
-      </w:r>
-      <w:bookmarkEnd w:id="9"/>
+        <w:t>High resolution render target</w:t>
+      </w:r>
     </w:p>
     <w:p>
       <w:pPr>
@@ -2455,7 +2557,7 @@
         </w:numPr>
       </w:pPr>
       <w:r>
-        <w:t>Off-screen framebuffer (FBO)</w:t>
+        <w:t>Two pass rendering approach</w:t>
       </w:r>
     </w:p>
     <w:p>
@@ -2467,7 +2569,7 @@
         </w:numPr>
       </w:pPr>
       <w:r>
-        <w:t>High resolution render target</w:t>
+        <w:t>Screen-aligned quad</w:t>
       </w:r>
     </w:p>
     <w:p>
@@ -2479,8 +2581,158 @@
         </w:numPr>
       </w:pPr>
       <w:r>
-        <w:t>Two pass rendering approach</w:t>
-      </w:r>
+        <w:t xml:space="preserve">Resolve shader and </w:t>
+      </w:r>
+      <w:r>
+        <w:t>averaging</w:t>
+      </w:r>
+    </w:p>
+    <w:p>
+      <w:pPr>
+        <w:ind w:left="360"/>
+      </w:pPr>
+    </w:p>
+    <w:p>
+      <w:pPr>
+        <w:ind w:left="360"/>
+        <w:rPr>
+          <w:b/>
+          <w:bCs/>
+        </w:rPr>
+      </w:pPr>
+      <w:r>
+        <w:rPr>
+          <w:b/>
+          <w:bCs/>
+        </w:rPr>
+        <w:t>5.2 Sampling Patterns and Resolutions</w:t>
+      </w:r>
+    </w:p>
+    <w:p>
+      <w:pPr>
+        <w:ind w:left="360"/>
+      </w:pPr>
+      <w:r>
+        <w:t>Include:</w:t>
+      </w:r>
+    </w:p>
+    <w:p>
+      <w:pPr>
+        <w:numPr>
+          <w:ilvl w:val="0"/>
+          <w:numId w:val="2"/>
+        </w:numPr>
+      </w:pPr>
+      <w:r>
+        <w:t>2× vs 4× resolution</w:t>
+      </w:r>
+    </w:p>
+    <w:p>
+      <w:pPr>
+        <w:numPr>
+          <w:ilvl w:val="0"/>
+          <w:numId w:val="2"/>
+        </w:numPr>
+      </w:pPr>
+      <w:r>
+        <w:t>Sampling patterns (grid, box, etc.)</w:t>
+      </w:r>
+    </w:p>
+    <w:p>
+      <w:pPr>
+        <w:numPr>
+          <w:ilvl w:val="0"/>
+          <w:numId w:val="2"/>
+        </w:numPr>
+      </w:pPr>
+      <w:r>
+        <w:t>Number of samples per pixel</w:t>
+      </w:r>
+    </w:p>
+    <w:p>
+      <w:pPr>
+        <w:ind w:left="360"/>
+      </w:pPr>
+    </w:p>
+    <w:p>
+      <w:pPr>
+        <w:ind w:left="360"/>
+        <w:rPr>
+          <w:b/>
+          <w:bCs/>
+        </w:rPr>
+      </w:pPr>
+      <w:r>
+        <w:rPr>
+          <w:b/>
+          <w:bCs/>
+        </w:rPr>
+        <w:t>5.3 Results</w:t>
+      </w:r>
+    </w:p>
+    <w:p>
+      <w:pPr>
+        <w:ind w:left="360"/>
+      </w:pPr>
+      <w:r>
+        <w:t>Include:</w:t>
+      </w:r>
+    </w:p>
+    <w:p>
+      <w:pPr>
+        <w:numPr>
+          <w:ilvl w:val="0"/>
+          <w:numId w:val="3"/>
+        </w:numPr>
+      </w:pPr>
+      <w:r>
+        <w:t>Visual improvements</w:t>
+      </w:r>
+    </w:p>
+    <w:p>
+      <w:pPr>
+        <w:numPr>
+          <w:ilvl w:val="0"/>
+          <w:numId w:val="3"/>
+        </w:numPr>
+      </w:pPr>
+      <w:r>
+        <w:t>Screenshots</w:t>
+      </w:r>
+    </w:p>
+    <w:p>
+      <w:pPr>
+        <w:numPr>
+          <w:ilvl w:val="0"/>
+          <w:numId w:val="3"/>
+        </w:numPr>
+      </w:pPr>
+      <w:r>
+        <w:t>Performance cost</w:t>
+      </w:r>
+    </w:p>
+    <w:p>
+      <w:pPr>
+        <w:numPr>
+          <w:ilvl w:val="0"/>
+          <w:numId w:val="3"/>
+        </w:numPr>
+      </w:pPr>
+      <w:r>
+        <w:t>Comparison to MSAA</w:t>
+      </w:r>
+    </w:p>
+    <w:p/>
+    <w:p>
+      <w:pPr>
+        <w:pStyle w:val="Heading1"/>
+      </w:pPr>
+      <w:bookmarkStart w:id="10" w:name="_Toc219412939"/>
+      <w:r>
+        <w:lastRenderedPageBreak/>
+        <w:t>Comparison and evaluation</w:t>
+      </w:r>
+      <w:bookmarkEnd w:id="10"/>
     </w:p>
     <w:p>
       <w:pPr>
@@ -2491,7 +2743,7 @@
         </w:numPr>
       </w:pPr>
       <w:r>
-        <w:t>Screen-aligned quad</w:t>
+        <w:t>Direct comparison table or discussion:</w:t>
       </w:r>
     </w:p>
     <w:p>
@@ -2503,157 +2755,8 @@
         </w:numPr>
       </w:pPr>
       <w:r>
-        <w:t xml:space="preserve">Resolve shader and </w:t>
-      </w:r>
-      <w:r>
-        <w:t>averaging</w:t>
-      </w:r>
-    </w:p>
-    <w:p>
-      <w:pPr>
-        <w:ind w:left="360"/>
-      </w:pPr>
-    </w:p>
-    <w:p>
-      <w:pPr>
-        <w:ind w:left="360"/>
-        <w:rPr>
-          <w:b/>
-          <w:bCs/>
-        </w:rPr>
-      </w:pPr>
-      <w:r>
-        <w:rPr>
-          <w:b/>
-          <w:bCs/>
-        </w:rPr>
-        <w:t>5.2 Sampling Patterns and Resolutions</w:t>
-      </w:r>
-    </w:p>
-    <w:p>
-      <w:pPr>
-        <w:ind w:left="360"/>
-      </w:pPr>
-      <w:r>
-        <w:t>Include:</w:t>
-      </w:r>
-    </w:p>
-    <w:p>
-      <w:pPr>
-        <w:numPr>
-          <w:ilvl w:val="0"/>
-          <w:numId w:val="2"/>
-        </w:numPr>
-      </w:pPr>
-      <w:r>
-        <w:t>2× vs 4× resolution</w:t>
-      </w:r>
-    </w:p>
-    <w:p>
-      <w:pPr>
-        <w:numPr>
-          <w:ilvl w:val="0"/>
-          <w:numId w:val="2"/>
-        </w:numPr>
-      </w:pPr>
-      <w:r>
-        <w:t>Sampling patterns (grid, box, etc.)</w:t>
-      </w:r>
-    </w:p>
-    <w:p>
-      <w:pPr>
-        <w:numPr>
-          <w:ilvl w:val="0"/>
-          <w:numId w:val="2"/>
-        </w:numPr>
-      </w:pPr>
-      <w:r>
-        <w:t>Number of samples per pixel</w:t>
-      </w:r>
-    </w:p>
-    <w:p>
-      <w:pPr>
-        <w:ind w:left="360"/>
-      </w:pPr>
-    </w:p>
-    <w:p>
-      <w:pPr>
-        <w:ind w:left="360"/>
-        <w:rPr>
-          <w:b/>
-          <w:bCs/>
-        </w:rPr>
-      </w:pPr>
-      <w:r>
-        <w:rPr>
-          <w:b/>
-          <w:bCs/>
-        </w:rPr>
-        <w:t>5.3 Results</w:t>
-      </w:r>
-    </w:p>
-    <w:p>
-      <w:pPr>
-        <w:ind w:left="360"/>
-      </w:pPr>
-      <w:r>
-        <w:t>Include:</w:t>
-      </w:r>
-    </w:p>
-    <w:p>
-      <w:pPr>
-        <w:numPr>
-          <w:ilvl w:val="0"/>
-          <w:numId w:val="3"/>
-        </w:numPr>
-      </w:pPr>
-      <w:r>
-        <w:t>Visual improvements</w:t>
-      </w:r>
-    </w:p>
-    <w:p>
-      <w:pPr>
-        <w:numPr>
-          <w:ilvl w:val="0"/>
-          <w:numId w:val="3"/>
-        </w:numPr>
-      </w:pPr>
-      <w:r>
-        <w:t>Screenshots</w:t>
-      </w:r>
-    </w:p>
-    <w:p>
-      <w:pPr>
-        <w:numPr>
-          <w:ilvl w:val="0"/>
-          <w:numId w:val="3"/>
-        </w:numPr>
-      </w:pPr>
-      <w:r>
-        <w:t>Performance cost</w:t>
-      </w:r>
-    </w:p>
-    <w:p>
-      <w:pPr>
-        <w:numPr>
-          <w:ilvl w:val="0"/>
-          <w:numId w:val="3"/>
-        </w:numPr>
-      </w:pPr>
-      <w:r>
-        <w:t>Comparison to MSAA</w:t>
-      </w:r>
-    </w:p>
-    <w:p/>
-    <w:p>
-      <w:pPr>
-        <w:pStyle w:val="Heading1"/>
-      </w:pPr>
-      <w:bookmarkStart w:id="10" w:name="_Toc219412939"/>
-      <w:r>
-        <w:t>Comparison and evaluation</w:t>
-      </w:r>
-      <w:bookmarkEnd w:id="10"/>
+        <w:t>No AA vs MSAA vs SSAA</w:t>
+      </w:r>
     </w:p>
     <w:p>
       <w:pPr>
@@ -2664,7 +2767,7 @@
         </w:numPr>
       </w:pPr>
       <w:r>
-        <w:t>Direct comparison table or discussion:</w:t>
+        <w:t>Visual quality vs performance trade-offs</w:t>
       </w:r>
     </w:p>
     <w:p>
@@ -2676,30 +2779,6 @@
         </w:numPr>
       </w:pPr>
       <w:r>
-        <w:t>No AA vs MSAA vs SSAA</w:t>
-      </w:r>
-    </w:p>
-    <w:p>
-      <w:pPr>
-        <w:pStyle w:val="ListParagraph"/>
-        <w:numPr>
-          <w:ilvl w:val="0"/>
-          <w:numId w:val="1"/>
-        </w:numPr>
-      </w:pPr>
-      <w:r>
-        <w:t>Visual quality vs performance trade-offs</w:t>
-      </w:r>
-    </w:p>
-    <w:p>
-      <w:pPr>
-        <w:pStyle w:val="ListParagraph"/>
-        <w:numPr>
-          <w:ilvl w:val="0"/>
-          <w:numId w:val="1"/>
-        </w:numPr>
-      </w:pPr>
-      <w:r>
         <w:t>Why modern engines prefer MSAA (or TAA, FXAA — optional mention)</w:t>
       </w:r>
     </w:p>
@@ -2709,7 +2788,6 @@
       </w:pPr>
       <w:bookmarkStart w:id="11" w:name="_Toc219412940"/>
       <w:r>
-        <w:lastRenderedPageBreak/>
         <w:t>Conclusion</w:t>
       </w:r>
       <w:bookmarkEnd w:id="11"/>
@@ -2941,6 +3019,7 @@
       </w:pPr>
       <w:bookmarkStart w:id="15" w:name="_Toc219412944"/>
       <w:r>
+        <w:lastRenderedPageBreak/>
         <w:t>Moon</w:t>
       </w:r>
       <w:bookmarkEnd w:id="15"/>
@@ -3022,7 +3101,6 @@
       </w:pPr>
       <w:bookmarkStart w:id="16" w:name="_Toc219412945"/>
       <w:r>
-        <w:lastRenderedPageBreak/>
         <w:t>Grass</w:t>
       </w:r>
       <w:bookmarkEnd w:id="16"/>
@@ -4444,6 +4522,7 @@
   <w:style w:type="character" w:default="1" w:styleId="DefaultParagraphFont">
     <w:name w:val="Default Paragraph Font"/>
     <w:uiPriority w:val="1"/>
+    <w:semiHidden/>
     <w:unhideWhenUsed/>
   </w:style>
   <w:style w:type="table" w:default="1" w:styleId="TableNormal">

</xml_diff>

<commit_message>
Modified fps counter and report
</commit_message>
<xml_diff>
--- a/30077548.docx
+++ b/30077548.docx
@@ -258,7 +258,7 @@
           <w:r>
             <w:fldChar w:fldCharType="separate"/>
           </w:r>
-          <w:hyperlink w:anchor="_Toc219412929" w:history="1">
+          <w:hyperlink w:anchor="_Toc219654363" w:history="1">
             <w:r>
               <w:rPr>
                 <w:rStyle w:val="Hyperlink"/>
@@ -285,7 +285,7 @@
                 <w:noProof/>
                 <w:webHidden/>
               </w:rPr>
-              <w:instrText xml:space="preserve"> PAGEREF _Toc219412929 \h </w:instrText>
+              <w:instrText xml:space="preserve"> PAGEREF _Toc219654363 \h </w:instrText>
             </w:r>
             <w:r>
               <w:rPr>
@@ -330,7 +330,7 @@
               <w:lang w:eastAsia="en-GB"/>
             </w:rPr>
           </w:pPr>
-          <w:hyperlink w:anchor="_Toc219412930" w:history="1">
+          <w:hyperlink w:anchor="_Toc219654364" w:history="1">
             <w:r>
               <w:rPr>
                 <w:rStyle w:val="Hyperlink"/>
@@ -357,7 +357,7 @@
                 <w:noProof/>
                 <w:webHidden/>
               </w:rPr>
-              <w:instrText xml:space="preserve"> PAGEREF _Toc219412930 \h </w:instrText>
+              <w:instrText xml:space="preserve"> PAGEREF _Toc219654364 \h </w:instrText>
             </w:r>
             <w:r>
               <w:rPr>
@@ -402,7 +402,7 @@
               <w:lang w:eastAsia="en-GB"/>
             </w:rPr>
           </w:pPr>
-          <w:hyperlink w:anchor="_Toc219412931" w:history="1">
+          <w:hyperlink w:anchor="_Toc219654365" w:history="1">
             <w:r>
               <w:rPr>
                 <w:rStyle w:val="Hyperlink"/>
@@ -429,7 +429,7 @@
                 <w:noProof/>
                 <w:webHidden/>
               </w:rPr>
-              <w:instrText xml:space="preserve"> PAGEREF _Toc219412931 \h </w:instrText>
+              <w:instrText xml:space="preserve"> PAGEREF _Toc219654365 \h </w:instrText>
             </w:r>
             <w:r>
               <w:rPr>
@@ -474,7 +474,7 @@
               <w:lang w:eastAsia="en-GB"/>
             </w:rPr>
           </w:pPr>
-          <w:hyperlink w:anchor="_Toc219412932" w:history="1">
+          <w:hyperlink w:anchor="_Toc219654366" w:history="1">
             <w:r>
               <w:rPr>
                 <w:rStyle w:val="Hyperlink"/>
@@ -501,7 +501,7 @@
                 <w:noProof/>
                 <w:webHidden/>
               </w:rPr>
-              <w:instrText xml:space="preserve"> PAGEREF _Toc219412932 \h </w:instrText>
+              <w:instrText xml:space="preserve"> PAGEREF _Toc219654366 \h </w:instrText>
             </w:r>
             <w:r>
               <w:rPr>
@@ -546,7 +546,7 @@
               <w:lang w:eastAsia="en-GB"/>
             </w:rPr>
           </w:pPr>
-          <w:hyperlink w:anchor="_Toc219412933" w:history="1">
+          <w:hyperlink w:anchor="_Toc219654367" w:history="1">
             <w:r>
               <w:rPr>
                 <w:rStyle w:val="Hyperlink"/>
@@ -573,7 +573,7 @@
                 <w:noProof/>
                 <w:webHidden/>
               </w:rPr>
-              <w:instrText xml:space="preserve"> PAGEREF _Toc219412933 \h </w:instrText>
+              <w:instrText xml:space="preserve"> PAGEREF _Toc219654367 \h </w:instrText>
             </w:r>
             <w:r>
               <w:rPr>
@@ -618,7 +618,7 @@
               <w:lang w:eastAsia="en-GB"/>
             </w:rPr>
           </w:pPr>
-          <w:hyperlink w:anchor="_Toc219412934" w:history="1">
+          <w:hyperlink w:anchor="_Toc219654368" w:history="1">
             <w:r>
               <w:rPr>
                 <w:rStyle w:val="Hyperlink"/>
@@ -645,7 +645,7 @@
                 <w:noProof/>
                 <w:webHidden/>
               </w:rPr>
-              <w:instrText xml:space="preserve"> PAGEREF _Toc219412934 \h </w:instrText>
+              <w:instrText xml:space="preserve"> PAGEREF _Toc219654368 \h </w:instrText>
             </w:r>
             <w:r>
               <w:rPr>
@@ -690,7 +690,7 @@
               <w:lang w:eastAsia="en-GB"/>
             </w:rPr>
           </w:pPr>
-          <w:hyperlink w:anchor="_Toc219412935" w:history="1">
+          <w:hyperlink w:anchor="_Toc219654369" w:history="1">
             <w:r>
               <w:rPr>
                 <w:rStyle w:val="Hyperlink"/>
@@ -717,7 +717,79 @@
                 <w:noProof/>
                 <w:webHidden/>
               </w:rPr>
-              <w:instrText xml:space="preserve"> PAGEREF _Toc219412935 \h </w:instrText>
+              <w:instrText xml:space="preserve"> PAGEREF _Toc219654369 \h </w:instrText>
+            </w:r>
+            <w:r>
+              <w:rPr>
+                <w:noProof/>
+                <w:webHidden/>
+              </w:rPr>
+            </w:r>
+            <w:r>
+              <w:rPr>
+                <w:noProof/>
+                <w:webHidden/>
+              </w:rPr>
+              <w:fldChar w:fldCharType="separate"/>
+            </w:r>
+            <w:r>
+              <w:rPr>
+                <w:noProof/>
+                <w:webHidden/>
+              </w:rPr>
+              <w:t>5</w:t>
+            </w:r>
+            <w:r>
+              <w:rPr>
+                <w:noProof/>
+                <w:webHidden/>
+              </w:rPr>
+              <w:fldChar w:fldCharType="end"/>
+            </w:r>
+          </w:hyperlink>
+        </w:p>
+        <w:p>
+          <w:pPr>
+            <w:pStyle w:val="TOC2"/>
+            <w:tabs>
+              <w:tab w:val="right" w:leader="dot" w:pos="9016"/>
+            </w:tabs>
+            <w:rPr>
+              <w:rFonts w:eastAsiaTheme="minorEastAsia"/>
+              <w:noProof/>
+              <w:sz w:val="24"/>
+              <w:szCs w:val="24"/>
+              <w:lang w:eastAsia="en-GB"/>
+            </w:rPr>
+          </w:pPr>
+          <w:hyperlink w:anchor="_Toc219654370" w:history="1">
+            <w:r>
+              <w:rPr>
+                <w:rStyle w:val="Hyperlink"/>
+                <w:noProof/>
+              </w:rPr>
+              <w:t>Performance Tracking</w:t>
+            </w:r>
+            <w:r>
+              <w:rPr>
+                <w:noProof/>
+                <w:webHidden/>
+              </w:rPr>
+              <w:tab/>
+            </w:r>
+            <w:r>
+              <w:rPr>
+                <w:noProof/>
+                <w:webHidden/>
+              </w:rPr>
+              <w:fldChar w:fldCharType="begin"/>
+            </w:r>
+            <w:r>
+              <w:rPr>
+                <w:noProof/>
+                <w:webHidden/>
+              </w:rPr>
+              <w:instrText xml:space="preserve"> PAGEREF _Toc219654370 \h </w:instrText>
             </w:r>
             <w:r>
               <w:rPr>
@@ -762,7 +834,7 @@
               <w:lang w:eastAsia="en-GB"/>
             </w:rPr>
           </w:pPr>
-          <w:hyperlink w:anchor="_Toc219412936" w:history="1">
+          <w:hyperlink w:anchor="_Toc219654371" w:history="1">
             <w:r>
               <w:rPr>
                 <w:rStyle w:val="Hyperlink"/>
@@ -789,7 +861,7 @@
                 <w:noProof/>
                 <w:webHidden/>
               </w:rPr>
-              <w:instrText xml:space="preserve"> PAGEREF _Toc219412936 \h </w:instrText>
+              <w:instrText xml:space="preserve"> PAGEREF _Toc219654371 \h </w:instrText>
             </w:r>
             <w:r>
               <w:rPr>
@@ -809,7 +881,7 @@
                 <w:noProof/>
                 <w:webHidden/>
               </w:rPr>
-              <w:t>5</w:t>
+              <w:t>6</w:t>
             </w:r>
             <w:r>
               <w:rPr>
@@ -834,7 +906,7 @@
               <w:lang w:eastAsia="en-GB"/>
             </w:rPr>
           </w:pPr>
-          <w:hyperlink w:anchor="_Toc219412937" w:history="1">
+          <w:hyperlink w:anchor="_Toc219654372" w:history="1">
             <w:r>
               <w:rPr>
                 <w:rStyle w:val="Hyperlink"/>
@@ -861,7 +933,7 @@
                 <w:noProof/>
                 <w:webHidden/>
               </w:rPr>
-              <w:instrText xml:space="preserve"> PAGEREF _Toc219412937 \h </w:instrText>
+              <w:instrText xml:space="preserve"> PAGEREF _Toc219654372 \h </w:instrText>
             </w:r>
             <w:r>
               <w:rPr>
@@ -881,7 +953,7 @@
                 <w:noProof/>
                 <w:webHidden/>
               </w:rPr>
-              <w:t>5</w:t>
+              <w:t>6</w:t>
             </w:r>
             <w:r>
               <w:rPr>
@@ -906,7 +978,7 @@
               <w:lang w:eastAsia="en-GB"/>
             </w:rPr>
           </w:pPr>
-          <w:hyperlink w:anchor="_Toc219412938" w:history="1">
+          <w:hyperlink w:anchor="_Toc219654373" w:history="1">
             <w:r>
               <w:rPr>
                 <w:rStyle w:val="Hyperlink"/>
@@ -933,7 +1005,7 @@
                 <w:noProof/>
                 <w:webHidden/>
               </w:rPr>
-              <w:instrText xml:space="preserve"> PAGEREF _Toc219412938 \h </w:instrText>
+              <w:instrText xml:space="preserve"> PAGEREF _Toc219654373 \h </w:instrText>
             </w:r>
             <w:r>
               <w:rPr>
@@ -978,7 +1050,7 @@
               <w:lang w:eastAsia="en-GB"/>
             </w:rPr>
           </w:pPr>
-          <w:hyperlink w:anchor="_Toc219412939" w:history="1">
+          <w:hyperlink w:anchor="_Toc219654374" w:history="1">
             <w:r>
               <w:rPr>
                 <w:rStyle w:val="Hyperlink"/>
@@ -1005,7 +1077,7 @@
                 <w:noProof/>
                 <w:webHidden/>
               </w:rPr>
-              <w:instrText xml:space="preserve"> PAGEREF _Toc219412939 \h </w:instrText>
+              <w:instrText xml:space="preserve"> PAGEREF _Toc219654374 \h </w:instrText>
             </w:r>
             <w:r>
               <w:rPr>
@@ -1025,7 +1097,7 @@
                 <w:noProof/>
                 <w:webHidden/>
               </w:rPr>
-              <w:t>6</w:t>
+              <w:t>7</w:t>
             </w:r>
             <w:r>
               <w:rPr>
@@ -1050,7 +1122,7 @@
               <w:lang w:eastAsia="en-GB"/>
             </w:rPr>
           </w:pPr>
-          <w:hyperlink w:anchor="_Toc219412940" w:history="1">
+          <w:hyperlink w:anchor="_Toc219654375" w:history="1">
             <w:r>
               <w:rPr>
                 <w:rStyle w:val="Hyperlink"/>
@@ -1077,7 +1149,7 @@
                 <w:noProof/>
                 <w:webHidden/>
               </w:rPr>
-              <w:instrText xml:space="preserve"> PAGEREF _Toc219412940 \h </w:instrText>
+              <w:instrText xml:space="preserve"> PAGEREF _Toc219654375 \h </w:instrText>
             </w:r>
             <w:r>
               <w:rPr>
@@ -1097,7 +1169,7 @@
                 <w:noProof/>
                 <w:webHidden/>
               </w:rPr>
-              <w:t>6</w:t>
+              <w:t>7</w:t>
             </w:r>
             <w:r>
               <w:rPr>
@@ -1122,7 +1194,7 @@
               <w:lang w:eastAsia="en-GB"/>
             </w:rPr>
           </w:pPr>
-          <w:hyperlink w:anchor="_Toc219412941" w:history="1">
+          <w:hyperlink w:anchor="_Toc219654376" w:history="1">
             <w:r>
               <w:rPr>
                 <w:rStyle w:val="Hyperlink"/>
@@ -1149,7 +1221,7 @@
                 <w:noProof/>
                 <w:webHidden/>
               </w:rPr>
-              <w:instrText xml:space="preserve"> PAGEREF _Toc219412941 \h </w:instrText>
+              <w:instrText xml:space="preserve"> PAGEREF _Toc219654376 \h </w:instrText>
             </w:r>
             <w:r>
               <w:rPr>
@@ -1194,7 +1266,7 @@
               <w:lang w:eastAsia="en-GB"/>
             </w:rPr>
           </w:pPr>
-          <w:hyperlink w:anchor="_Toc219412942" w:history="1">
+          <w:hyperlink w:anchor="_Toc219654377" w:history="1">
             <w:r>
               <w:rPr>
                 <w:rStyle w:val="Hyperlink"/>
@@ -1221,7 +1293,7 @@
                 <w:noProof/>
                 <w:webHidden/>
               </w:rPr>
-              <w:instrText xml:space="preserve"> PAGEREF _Toc219412942 \h </w:instrText>
+              <w:instrText xml:space="preserve"> PAGEREF _Toc219654377 \h </w:instrText>
             </w:r>
             <w:r>
               <w:rPr>
@@ -1266,7 +1338,7 @@
               <w:lang w:eastAsia="en-GB"/>
             </w:rPr>
           </w:pPr>
-          <w:hyperlink w:anchor="_Toc219412943" w:history="1">
+          <w:hyperlink w:anchor="_Toc219654378" w:history="1">
             <w:r>
               <w:rPr>
                 <w:rStyle w:val="Hyperlink"/>
@@ -1293,7 +1365,7 @@
                 <w:noProof/>
                 <w:webHidden/>
               </w:rPr>
-              <w:instrText xml:space="preserve"> PAGEREF _Toc219412943 \h </w:instrText>
+              <w:instrText xml:space="preserve"> PAGEREF _Toc219654378 \h </w:instrText>
             </w:r>
             <w:r>
               <w:rPr>
@@ -1338,7 +1410,7 @@
               <w:lang w:eastAsia="en-GB"/>
             </w:rPr>
           </w:pPr>
-          <w:hyperlink w:anchor="_Toc219412944" w:history="1">
+          <w:hyperlink w:anchor="_Toc219654379" w:history="1">
             <w:r>
               <w:rPr>
                 <w:rStyle w:val="Hyperlink"/>
@@ -1365,7 +1437,7 @@
                 <w:noProof/>
                 <w:webHidden/>
               </w:rPr>
-              <w:instrText xml:space="preserve"> PAGEREF _Toc219412944 \h </w:instrText>
+              <w:instrText xml:space="preserve"> PAGEREF _Toc219654379 \h </w:instrText>
             </w:r>
             <w:r>
               <w:rPr>
@@ -1385,7 +1457,7 @@
                 <w:noProof/>
                 <w:webHidden/>
               </w:rPr>
-              <w:t>7</w:t>
+              <w:t>8</w:t>
             </w:r>
             <w:r>
               <w:rPr>
@@ -1410,7 +1482,7 @@
               <w:lang w:eastAsia="en-GB"/>
             </w:rPr>
           </w:pPr>
-          <w:hyperlink w:anchor="_Toc219412945" w:history="1">
+          <w:hyperlink w:anchor="_Toc219654380" w:history="1">
             <w:r>
               <w:rPr>
                 <w:rStyle w:val="Hyperlink"/>
@@ -1437,7 +1509,7 @@
                 <w:noProof/>
                 <w:webHidden/>
               </w:rPr>
-              <w:instrText xml:space="preserve"> PAGEREF _Toc219412945 \h </w:instrText>
+              <w:instrText xml:space="preserve"> PAGEREF _Toc219654380 \h </w:instrText>
             </w:r>
             <w:r>
               <w:rPr>
@@ -1495,7 +1567,7 @@
       <w:pPr>
         <w:pStyle w:val="Heading1"/>
       </w:pPr>
-      <w:bookmarkStart w:id="0" w:name="_Toc219412929"/>
+      <w:bookmarkStart w:id="0" w:name="_Toc219654363"/>
       <w:r>
         <w:lastRenderedPageBreak/>
         <w:t>Table of Acronyms</w:t>
@@ -1647,6 +1719,28 @@
           </w:p>
         </w:tc>
       </w:tr>
+      <w:tr>
+        <w:tc>
+          <w:tcPr>
+            <w:tcW w:w="4508" w:type="dxa"/>
+          </w:tcPr>
+          <w:p>
+            <w:r>
+              <w:t>FPS</w:t>
+            </w:r>
+          </w:p>
+        </w:tc>
+        <w:tc>
+          <w:tcPr>
+            <w:tcW w:w="4508" w:type="dxa"/>
+          </w:tcPr>
+          <w:p>
+            <w:r>
+              <w:t>Frames Per Second</w:t>
+            </w:r>
+          </w:p>
+        </w:tc>
+      </w:tr>
     </w:tbl>
     <w:p>
       <w:r>
@@ -1657,7 +1751,7 @@
       <w:pPr>
         <w:pStyle w:val="Heading1"/>
       </w:pPr>
-      <w:bookmarkStart w:id="1" w:name="_Toc219412930"/>
+      <w:bookmarkStart w:id="1" w:name="_Toc219654364"/>
       <w:r>
         <w:lastRenderedPageBreak/>
         <w:t>Introduction</w:t>
@@ -1932,7 +2026,7 @@
       <w:pPr>
         <w:pStyle w:val="Heading1"/>
       </w:pPr>
-      <w:bookmarkStart w:id="2" w:name="_Toc219412931"/>
+      <w:bookmarkStart w:id="2" w:name="_Toc219654365"/>
       <w:r>
         <w:lastRenderedPageBreak/>
         <w:t>Scene Setup and Rendering Pipeline</w:t>
@@ -1943,7 +2037,7 @@
       <w:pPr>
         <w:pStyle w:val="Heading2"/>
       </w:pPr>
-      <w:bookmarkStart w:id="3" w:name="_Toc219412932"/>
+      <w:bookmarkStart w:id="3" w:name="_Toc219654366"/>
       <w:r>
         <w:t>Scene Description</w:t>
       </w:r>
@@ -2075,7 +2169,7 @@
       <w:pPr>
         <w:pStyle w:val="Heading2"/>
       </w:pPr>
-      <w:bookmarkStart w:id="4" w:name="_Toc219412933"/>
+      <w:bookmarkStart w:id="4" w:name="_Toc219654367"/>
       <w:r>
         <w:t>Rendering pipeline</w:t>
       </w:r>
@@ -2161,7 +2255,19 @@
         <w:t>parts of an object were not rendered in order</w:t>
       </w:r>
       <w:r>
-        <w:t>. GLFW enables vertical synchronisation using swap intervals to match the display’s refresh rate. The camera class provides a</w:t>
+        <w:t xml:space="preserve">. GLFW </w:t>
+      </w:r>
+      <w:r>
+        <w:t>disables</w:t>
+      </w:r>
+      <w:r>
+        <w:t xml:space="preserve"> vertical synchronisation using swap intervals to </w:t>
+      </w:r>
+      <w:r>
+        <w:t>show the frame rate of the scene</w:t>
+      </w:r>
+      <w:r>
+        <w:t>. The camera class provides a</w:t>
       </w:r>
       <w:r>
         <w:t xml:space="preserve">n </w:t>
@@ -2174,7 +2280,7 @@
       <w:pPr>
         <w:pStyle w:val="Heading2"/>
       </w:pPr>
-      <w:bookmarkStart w:id="5" w:name="_Toc219412934"/>
+      <w:bookmarkStart w:id="5" w:name="_Toc219654368"/>
       <w:r>
         <w:t>Shaders</w:t>
       </w:r>
@@ -2279,7 +2385,7 @@
       <w:pPr>
         <w:pStyle w:val="Heading2"/>
       </w:pPr>
-      <w:bookmarkStart w:id="6" w:name="_Toc219412935"/>
+      <w:bookmarkStart w:id="6" w:name="_Toc219654369"/>
       <w:r>
         <w:t>Texture usage</w:t>
       </w:r>
@@ -2348,6 +2454,69 @@
       </w:r>
     </w:p>
     <w:p>
+      <w:pPr>
+        <w:pStyle w:val="Heading2"/>
+      </w:pPr>
+      <w:bookmarkStart w:id="7" w:name="_Toc219654370"/>
+      <w:r>
+        <w:t>Performance Tracking</w:t>
+      </w:r>
+      <w:bookmarkEnd w:id="7"/>
+    </w:p>
+    <w:p>
+      <w:r>
+        <w:t>To track performance within the scene when different AA effects are applied to the scene</w:t>
+      </w:r>
+      <w:r>
+        <w:t>,</w:t>
+      </w:r>
+      <w:r>
+        <w:t xml:space="preserve"> a </w:t>
+      </w:r>
+      <w:r>
+        <w:t>tracker was implemented that tracked the frames per second</w:t>
+      </w:r>
+      <w:r>
+        <w:t xml:space="preserve"> </w:t>
+      </w:r>
+      <w:r>
+        <w:t>(FPS)</w:t>
+      </w:r>
+      <w:r>
+        <w:t xml:space="preserve"> and</w:t>
+      </w:r>
+      <w:r>
+        <w:t xml:space="preserve"> how many</w:t>
+      </w:r>
+      <w:r>
+        <w:t xml:space="preserve"> milliseconds </w:t>
+      </w:r>
+      <w:r>
+        <w:t>each frame takes.</w:t>
+      </w:r>
+      <w:r>
+        <w:t xml:space="preserve"> These values are </w:t>
+      </w:r>
+      <w:r>
+        <w:t>updated</w:t>
+      </w:r>
+      <w:r>
+        <w:t xml:space="preserve"> once a second and displayed </w:t>
+      </w:r>
+      <w:r>
+        <w:t>on the scene’s window title</w:t>
+      </w:r>
+      <w:r>
+        <w:t>, this allows performance comparison</w:t>
+      </w:r>
+      <w:r>
+        <w:t>s</w:t>
+      </w:r>
+      <w:r>
+        <w:t xml:space="preserve"> in real time.</w:t>
+      </w:r>
+    </w:p>
+    <w:p>
       <w:r>
         <w:br w:type="page"/>
       </w:r>
@@ -2356,12 +2525,12 @@
       <w:pPr>
         <w:pStyle w:val="Heading1"/>
       </w:pPr>
-      <w:bookmarkStart w:id="7" w:name="_Toc219412936"/>
+      <w:bookmarkStart w:id="8" w:name="_Toc219654371"/>
       <w:r>
         <w:lastRenderedPageBreak/>
         <w:t>Base scene without Anti-Aliasing</w:t>
       </w:r>
-      <w:bookmarkEnd w:id="7"/>
+      <w:bookmarkEnd w:id="8"/>
     </w:p>
     <w:p>
       <w:pPr>
@@ -2403,11 +2572,11 @@
       <w:pPr>
         <w:pStyle w:val="Heading1"/>
       </w:pPr>
-      <w:bookmarkStart w:id="8" w:name="_Toc219412937"/>
+      <w:bookmarkStart w:id="9" w:name="_Toc219654372"/>
       <w:r>
         <w:t>Multi-Sample Anti-Aliasing (MSAA)</w:t>
       </w:r>
-      <w:bookmarkEnd w:id="8"/>
+      <w:bookmarkEnd w:id="9"/>
     </w:p>
     <w:p>
       <w:pPr>
@@ -2512,11 +2681,11 @@
       <w:pPr>
         <w:pStyle w:val="Heading1"/>
       </w:pPr>
-      <w:bookmarkStart w:id="9" w:name="_Toc219412938"/>
+      <w:bookmarkStart w:id="10" w:name="_Toc219654373"/>
       <w:r>
         <w:t>Super-Sample Anti-Aliasing (SSAA)</w:t>
       </w:r>
-      <w:bookmarkEnd w:id="9"/>
+      <w:bookmarkEnd w:id="10"/>
     </w:p>
     <w:p>
       <w:pPr>
@@ -2721,12 +2890,12 @@
       <w:pPr>
         <w:pStyle w:val="Heading1"/>
       </w:pPr>
-      <w:bookmarkStart w:id="10" w:name="_Toc219412939"/>
+      <w:bookmarkStart w:id="11" w:name="_Toc219654374"/>
       <w:r>
         <w:lastRenderedPageBreak/>
         <w:t>Comparison and evaluation</w:t>
       </w:r>
-      <w:bookmarkEnd w:id="10"/>
+      <w:bookmarkEnd w:id="11"/>
     </w:p>
     <w:p>
       <w:pPr>
@@ -2780,11 +2949,11 @@
       <w:pPr>
         <w:pStyle w:val="Heading1"/>
       </w:pPr>
-      <w:bookmarkStart w:id="11" w:name="_Toc219412940"/>
+      <w:bookmarkStart w:id="12" w:name="_Toc219654375"/>
       <w:r>
         <w:t>Conclusion</w:t>
       </w:r>
-      <w:bookmarkEnd w:id="11"/>
+      <w:bookmarkEnd w:id="12"/>
     </w:p>
     <w:p>
       <w:pPr>
@@ -2910,31 +3079,31 @@
       <w:pPr>
         <w:pStyle w:val="Heading1"/>
       </w:pPr>
-      <w:bookmarkStart w:id="12" w:name="_Toc219412941"/>
+      <w:bookmarkStart w:id="13" w:name="_Toc219654376"/>
       <w:r>
         <w:t>Appendix</w:t>
       </w:r>
-      <w:bookmarkEnd w:id="12"/>
+      <w:bookmarkEnd w:id="13"/>
     </w:p>
     <w:p>
       <w:pPr>
         <w:pStyle w:val="Heading2"/>
       </w:pPr>
-      <w:bookmarkStart w:id="13" w:name="_Toc219412942"/>
+      <w:bookmarkStart w:id="14" w:name="_Toc219654377"/>
       <w:r>
         <w:t>Asset licenses</w:t>
       </w:r>
-      <w:bookmarkEnd w:id="13"/>
+      <w:bookmarkEnd w:id="14"/>
     </w:p>
     <w:p>
       <w:pPr>
         <w:pStyle w:val="Heading3"/>
       </w:pPr>
-      <w:bookmarkStart w:id="14" w:name="_Toc219412943"/>
+      <w:bookmarkStart w:id="15" w:name="_Toc219654378"/>
       <w:r>
         <w:t>Rubik’s Cube</w:t>
       </w:r>
-      <w:bookmarkEnd w:id="14"/>
+      <w:bookmarkEnd w:id="15"/>
     </w:p>
     <w:p>
       <w:r>
@@ -3011,12 +3180,12 @@
       <w:pPr>
         <w:pStyle w:val="Heading3"/>
       </w:pPr>
-      <w:bookmarkStart w:id="15" w:name="_Toc219412944"/>
+      <w:bookmarkStart w:id="16" w:name="_Toc219654379"/>
       <w:r>
         <w:lastRenderedPageBreak/>
         <w:t>Moon</w:t>
       </w:r>
-      <w:bookmarkEnd w:id="15"/>
+      <w:bookmarkEnd w:id="16"/>
     </w:p>
     <w:p>
       <w:r>
@@ -3093,11 +3262,11 @@
       <w:pPr>
         <w:pStyle w:val="Heading3"/>
       </w:pPr>
-      <w:bookmarkStart w:id="16" w:name="_Toc219412945"/>
+      <w:bookmarkStart w:id="17" w:name="_Toc219654380"/>
       <w:r>
         <w:t>Grass</w:t>
       </w:r>
-      <w:bookmarkEnd w:id="16"/>
+      <w:bookmarkEnd w:id="17"/>
     </w:p>
     <w:p>
       <w:r>
@@ -3213,6 +3382,22 @@
       </w:r>
     </w:p>
     <w:p/>
+    <w:p>
+      <w:r>
+        <w:t xml:space="preserve">FPS counter video: </w:t>
+      </w:r>
+      <w:hyperlink r:id="rId16" w:history="1">
+        <w:r>
+          <w:rPr>
+            <w:rStyle w:val="Hyperlink"/>
+          </w:rPr>
+          <w:t>https://www.youtube.com/watch?v=BA6aR_5C_BM</w:t>
+        </w:r>
+      </w:hyperlink>
+      <w:r>
+        <w:t xml:space="preserve"> </w:t>
+      </w:r>
+    </w:p>
     <w:sectPr>
       <w:pgSz w:w="11906" w:h="16838"/>
       <w:pgMar w:top="1440" w:right="1440" w:bottom="1440" w:left="1440" w:header="708" w:footer="708" w:gutter="0"/>

</xml_diff>

<commit_message>
Added screenshots of basic scene
</commit_message>
<xml_diff>
--- a/30077548.docx
+++ b/30077548.docx
@@ -2777,14 +2777,11 @@
     </w:p>
     <w:p>
       <w:r>
-        <w:rPr>
-          <w:noProof/>
-        </w:rPr>
         <w:drawing>
-          <wp:inline distT="0" distB="0" distL="0" distR="0" wp14:anchorId="185A7E16" wp14:editId="4C377244">
-            <wp:extent cx="5731510" cy="3091180"/>
-            <wp:effectExtent l="0" t="0" r="2540" b="0"/>
-            <wp:docPr id="1148195234" name="Picture 1"/>
+          <wp:inline distT="0" distB="0" distL="0" distR="0" wp14:anchorId="596D1827" wp14:editId="0B748BA5">
+            <wp:extent cx="5257800" cy="4203444"/>
+            <wp:effectExtent l="0" t="0" r="0" b="6985"/>
+            <wp:docPr id="335861349" name="Picture 1"/>
             <wp:cNvGraphicFramePr>
               <a:graphicFrameLocks xmlns:a="http://schemas.openxmlformats.org/drawingml/2006/main" noChangeAspect="1"/>
             </wp:cNvGraphicFramePr>
@@ -2792,7 +2789,7 @@
               <a:graphicData uri="http://schemas.openxmlformats.org/drawingml/2006/picture">
                 <pic:pic xmlns:pic="http://schemas.openxmlformats.org/drawingml/2006/picture">
                   <pic:nvPicPr>
-                    <pic:cNvPr id="1148195234" name=""/>
+                    <pic:cNvPr id="335861349" name=""/>
                     <pic:cNvPicPr/>
                   </pic:nvPicPr>
                   <pic:blipFill>
@@ -2804,7 +2801,7 @@
                   <pic:spPr>
                     <a:xfrm>
                       <a:off x="0" y="0"/>
-                      <a:ext cx="5731510" cy="3091180"/>
+                      <a:ext cx="5264302" cy="4208642"/>
                     </a:xfrm>
                     <a:prstGeom prst="rect">
                       <a:avLst/>
@@ -2819,10 +2816,120 @@
     </w:p>
     <w:p>
       <w:r>
-        <w:rPr>
-          <w:noProof/>
-        </w:rPr>
-        <w:t>Take screenshots of each of the objects around the edges, import to paint and zoom in on the edges to show the pixels.</w:t>
+        <w:drawing>
+          <wp:inline distT="0" distB="0" distL="0" distR="0" wp14:anchorId="0C262573" wp14:editId="1BB39014">
+            <wp:extent cx="4035202" cy="2524125"/>
+            <wp:effectExtent l="0" t="0" r="3810" b="0"/>
+            <wp:docPr id="188767249" name="Picture 1"/>
+            <wp:cNvGraphicFramePr>
+              <a:graphicFrameLocks xmlns:a="http://schemas.openxmlformats.org/drawingml/2006/main" noChangeAspect="1"/>
+            </wp:cNvGraphicFramePr>
+            <a:graphic xmlns:a="http://schemas.openxmlformats.org/drawingml/2006/main">
+              <a:graphicData uri="http://schemas.openxmlformats.org/drawingml/2006/picture">
+                <pic:pic xmlns:pic="http://schemas.openxmlformats.org/drawingml/2006/picture">
+                  <pic:nvPicPr>
+                    <pic:cNvPr id="188767249" name=""/>
+                    <pic:cNvPicPr/>
+                  </pic:nvPicPr>
+                  <pic:blipFill>
+                    <a:blip r:embed="rId8"/>
+                    <a:stretch>
+                      <a:fillRect/>
+                    </a:stretch>
+                  </pic:blipFill>
+                  <pic:spPr>
+                    <a:xfrm>
+                      <a:off x="0" y="0"/>
+                      <a:ext cx="4037248" cy="2525405"/>
+                    </a:xfrm>
+                    <a:prstGeom prst="rect">
+                      <a:avLst/>
+                    </a:prstGeom>
+                  </pic:spPr>
+                </pic:pic>
+              </a:graphicData>
+            </a:graphic>
+          </wp:inline>
+        </w:drawing>
+      </w:r>
+    </w:p>
+    <w:p>
+      <w:r>
+        <w:lastRenderedPageBreak/>
+        <w:drawing>
+          <wp:inline distT="0" distB="0" distL="0" distR="0" wp14:anchorId="05FD0226" wp14:editId="6FC641AB">
+            <wp:extent cx="4524375" cy="5417121"/>
+            <wp:effectExtent l="0" t="0" r="0" b="0"/>
+            <wp:docPr id="1242328791" name="Picture 1"/>
+            <wp:cNvGraphicFramePr>
+              <a:graphicFrameLocks xmlns:a="http://schemas.openxmlformats.org/drawingml/2006/main" noChangeAspect="1"/>
+            </wp:cNvGraphicFramePr>
+            <a:graphic xmlns:a="http://schemas.openxmlformats.org/drawingml/2006/main">
+              <a:graphicData uri="http://schemas.openxmlformats.org/drawingml/2006/picture">
+                <pic:pic xmlns:pic="http://schemas.openxmlformats.org/drawingml/2006/picture">
+                  <pic:nvPicPr>
+                    <pic:cNvPr id="1242328791" name=""/>
+                    <pic:cNvPicPr/>
+                  </pic:nvPicPr>
+                  <pic:blipFill>
+                    <a:blip r:embed="rId9"/>
+                    <a:stretch>
+                      <a:fillRect/>
+                    </a:stretch>
+                  </pic:blipFill>
+                  <pic:spPr>
+                    <a:xfrm>
+                      <a:off x="0" y="0"/>
+                      <a:ext cx="4544394" cy="5441091"/>
+                    </a:xfrm>
+                    <a:prstGeom prst="rect">
+                      <a:avLst/>
+                    </a:prstGeom>
+                  </pic:spPr>
+                </pic:pic>
+              </a:graphicData>
+            </a:graphic>
+          </wp:inline>
+        </w:drawing>
+      </w:r>
+    </w:p>
+    <w:p>
+      <w:r>
+        <w:drawing>
+          <wp:inline distT="0" distB="0" distL="0" distR="0" wp14:anchorId="37ACD0C2" wp14:editId="25E99431">
+            <wp:extent cx="5731510" cy="1461135"/>
+            <wp:effectExtent l="0" t="0" r="2540" b="5715"/>
+            <wp:docPr id="71120031" name="Picture 1"/>
+            <wp:cNvGraphicFramePr>
+              <a:graphicFrameLocks xmlns:a="http://schemas.openxmlformats.org/drawingml/2006/main" noChangeAspect="1"/>
+            </wp:cNvGraphicFramePr>
+            <a:graphic xmlns:a="http://schemas.openxmlformats.org/drawingml/2006/main">
+              <a:graphicData uri="http://schemas.openxmlformats.org/drawingml/2006/picture">
+                <pic:pic xmlns:pic="http://schemas.openxmlformats.org/drawingml/2006/picture">
+                  <pic:nvPicPr>
+                    <pic:cNvPr id="71120031" name=""/>
+                    <pic:cNvPicPr/>
+                  </pic:nvPicPr>
+                  <pic:blipFill>
+                    <a:blip r:embed="rId10"/>
+                    <a:stretch>
+                      <a:fillRect/>
+                    </a:stretch>
+                  </pic:blipFill>
+                  <pic:spPr>
+                    <a:xfrm>
+                      <a:off x="0" y="0"/>
+                      <a:ext cx="5731510" cy="1461135"/>
+                    </a:xfrm>
+                    <a:prstGeom prst="rect">
+                      <a:avLst/>
+                    </a:prstGeom>
+                  </pic:spPr>
+                </pic:pic>
+              </a:graphicData>
+            </a:graphic>
+          </wp:inline>
+        </w:drawing>
       </w:r>
     </w:p>
     <w:p>
@@ -3036,6 +3143,7 @@
         <w:t>compared to base scene</w:t>
       </w:r>
     </w:p>
+    <w:p/>
     <w:p>
       <w:pPr>
         <w:pStyle w:val="Heading1"/>
@@ -3300,6 +3408,7 @@
         </w:numPr>
       </w:pPr>
       <w:r>
+        <w:lastRenderedPageBreak/>
         <w:t>Why modern engines prefer MSAA (or TAA, FXAA — optional mention)</w:t>
       </w:r>
     </w:p>
@@ -3309,7 +3418,6 @@
       </w:pPr>
       <w:bookmarkStart w:id="14" w:name="_Toc219667634"/>
       <w:r>
-        <w:lastRenderedPageBreak/>
         <w:t>Conclusion</w:t>
       </w:r>
       <w:bookmarkEnd w:id="14"/>
@@ -3485,7 +3593,7 @@
                     <pic:cNvPicPr/>
                   </pic:nvPicPr>
                   <pic:blipFill>
-                    <a:blip r:embed="rId8"/>
+                    <a:blip r:embed="rId11"/>
                     <a:stretch>
                       <a:fillRect/>
                     </a:stretch>
@@ -3507,7 +3615,7 @@
       </w:r>
     </w:p>
     <w:p>
-      <w:hyperlink r:id="rId9" w:history="1">
+      <w:hyperlink r:id="rId12" w:history="1">
         <w:r>
           <w:rPr>
             <w:rStyle w:val="Hyperlink"/>
@@ -3523,7 +3631,7 @@
       <w:r>
         <w:t xml:space="preserve">License: </w:t>
       </w:r>
-      <w:hyperlink r:id="rId10" w:history="1">
+      <w:hyperlink r:id="rId13" w:history="1">
         <w:r>
           <w:rPr>
             <w:rStyle w:val="Hyperlink"/>
@@ -3566,7 +3674,7 @@
                     <pic:cNvPicPr/>
                   </pic:nvPicPr>
                   <pic:blipFill>
-                    <a:blip r:embed="rId11"/>
+                    <a:blip r:embed="rId14"/>
                     <a:stretch>
                       <a:fillRect/>
                     </a:stretch>
@@ -3588,7 +3696,7 @@
       </w:r>
     </w:p>
     <w:p>
-      <w:hyperlink r:id="rId12" w:history="1">
+      <w:hyperlink r:id="rId15" w:history="1">
         <w:r>
           <w:rPr>
             <w:rStyle w:val="Hyperlink"/>
@@ -3602,9 +3710,10 @@
     </w:p>
     <w:p>
       <w:r>
+        <w:lastRenderedPageBreak/>
         <w:t xml:space="preserve">License: </w:t>
       </w:r>
-      <w:hyperlink r:id="rId13" w:history="1">
+      <w:hyperlink r:id="rId16" w:history="1">
         <w:r>
           <w:rPr>
             <w:rStyle w:val="Hyperlink"/>
@@ -3622,7 +3731,6 @@
       </w:pPr>
       <w:bookmarkStart w:id="19" w:name="_Toc219667639"/>
       <w:r>
-        <w:lastRenderedPageBreak/>
         <w:t>Grass</w:t>
       </w:r>
       <w:bookmarkEnd w:id="19"/>
@@ -3648,7 +3756,7 @@
                     <pic:cNvPicPr/>
                   </pic:nvPicPr>
                   <pic:blipFill>
-                    <a:blip r:embed="rId14"/>
+                    <a:blip r:embed="rId17"/>
                     <a:stretch>
                       <a:fillRect/>
                     </a:stretch>
@@ -3670,7 +3778,7 @@
       </w:r>
     </w:p>
     <w:p>
-      <w:hyperlink r:id="rId15" w:history="1">
+      <w:hyperlink r:id="rId18" w:history="1">
         <w:r>
           <w:rPr>
             <w:rStyle w:val="Hyperlink"/>
@@ -3686,7 +3794,7 @@
       <w:r>
         <w:t xml:space="preserve">License: </w:t>
       </w:r>
-      <w:hyperlink r:id="rId16" w:history="1">
+      <w:hyperlink r:id="rId19" w:history="1">
         <w:r>
           <w:rPr>
             <w:rStyle w:val="Hyperlink"/>
@@ -3745,7 +3853,7 @@
       <w:r>
         <w:t xml:space="preserve">FPS counter video: </w:t>
       </w:r>
-      <w:hyperlink r:id="rId17" w:history="1">
+      <w:hyperlink r:id="rId20" w:history="1">
         <w:r>
           <w:rPr>
             <w:rStyle w:val="Hyperlink"/>

</xml_diff>